<commit_message>
Buy books: 	- "Biski dar padariau"; Liko: 	- Pridėti šiukšlinę po kiekiu; 	- Pastumdyti Buy mygtuką, kad atrodytų vizualiai tvarkingai; 	- Wishlist dar biski daugiau padaryti (copy paste nuo buy-books ir prideti papildomu mygtuku add to cart ir remove from wishlist).
</commit_message>
<xml_diff>
--- a/00_dokumentacija/0109_reikalavimuaptarimas_v0.1.docx
+++ b/00_dokumentacija/0109_reikalavimuaptarimas_v0.1.docx
@@ -1,11 +1,11 @@
 
 <file path=word/document.xml><?xml version="1.0" encoding="utf-8"?>
-<w:document xmlns:wpc="http://schemas.microsoft.com/office/word/2010/wordprocessingCanvas" xmlns:mc="http://schemas.openxmlformats.org/markup-compatibility/2006" xmlns:o="urn:schemas-microsoft-com:office:office" xmlns:r="http://schemas.openxmlformats.org/officeDocument/2006/relationships" xmlns:m="http://schemas.openxmlformats.org/officeDocument/2006/math" xmlns:v="urn:schemas-microsoft-com:vml" xmlns:wp14="http://schemas.microsoft.com/office/word/2010/wordprocessingDrawing" xmlns:wp="http://schemas.openxmlformats.org/drawingml/2006/wordprocessingDrawing" xmlns:w10="urn:schemas-microsoft-com:office:word" xmlns:w="http://schemas.openxmlformats.org/wordprocessingml/2006/main" xmlns:w14="http://schemas.microsoft.com/office/word/2010/wordml" xmlns:wpg="http://schemas.microsoft.com/office/word/2010/wordprocessingGroup" xmlns:wpi="http://schemas.microsoft.com/office/word/2010/wordprocessingInk" xmlns:wne="http://schemas.microsoft.com/office/word/2006/wordml" xmlns:wps="http://schemas.microsoft.com/office/word/2010/wordprocessingShape" mc:Ignorable="w14 wp14">
+<w:document xmlns:ve="http://schemas.openxmlformats.org/markup-compatibility/2006" xmlns:o="urn:schemas-microsoft-com:office:office" xmlns:r="http://schemas.openxmlformats.org/officeDocument/2006/relationships" xmlns:m="http://schemas.openxmlformats.org/officeDocument/2006/math" xmlns:v="urn:schemas-microsoft-com:vml" xmlns:wp="http://schemas.openxmlformats.org/drawingml/2006/wordprocessingDrawing" xmlns:w10="urn:schemas-microsoft-com:office:word" xmlns:w="http://schemas.openxmlformats.org/wordprocessingml/2006/main" xmlns:wne="http://schemas.microsoft.com/office/word/2006/wordml">
   <w:background w:color="FFFFFF"/>
   <w:body>
     <w:p>
       <w:pPr>
-        <w:pStyle w:val="prastasistinklapis"/>
+        <w:pStyle w:val="NormalWeb"/>
         <w:spacing w:beforeAutospacing="0" w:afterAutospacing="0" w:line="240" w:lineRule="auto"/>
         <w:jc w:val="center"/>
         <w:rPr>
@@ -23,7 +23,7 @@
     </w:p>
     <w:p>
       <w:pPr>
-        <w:pStyle w:val="prastasistinklapis"/>
+        <w:pStyle w:val="NormalWeb"/>
         <w:numPr>
           <w:ilvl w:val="0"/>
           <w:numId w:val="8"/>
@@ -33,85 +33,162 @@
         <w:rPr>
           <w:b/>
           <w:bCs/>
+          <w:lang w:val="da-DK"/>
         </w:rPr>
       </w:pPr>
       <w:r>
         <w:rPr>
           <w:b/>
           <w:bCs/>
+          <w:lang w:val="da-DK"/>
         </w:rPr>
         <w:t>Ar jam tikrai labia reikia burbuliuku</w:t>
       </w:r>
     </w:p>
     <w:p>
       <w:pPr>
-        <w:pStyle w:val="prastasistinklapis"/>
+        <w:pStyle w:val="NormalWeb"/>
         <w:spacing w:beforeAutospacing="0" w:afterAutospacing="0" w:line="240" w:lineRule="auto"/>
         <w:jc w:val="center"/>
         <w:rPr>
           <w:b/>
           <w:bCs/>
+          <w:lang w:val="da-DK"/>
         </w:rPr>
       </w:pPr>
     </w:p>
     <w:p>
       <w:pPr>
-        <w:pStyle w:val="prastasistinklapis"/>
+        <w:pStyle w:val="NormalWeb"/>
         <w:spacing w:beforeAutospacing="0" w:afterAutospacing="0" w:line="240" w:lineRule="auto"/>
         <w:jc w:val="center"/>
         <w:rPr>
           <w:b/>
           <w:bCs/>
+          <w:lang w:val="da-DK"/>
         </w:rPr>
       </w:pPr>
     </w:p>
     <w:p>
       <w:pPr>
-        <w:pStyle w:val="prastasistinklapis"/>
+        <w:pStyle w:val="NormalWeb"/>
         <w:spacing w:beforeAutospacing="0" w:afterAutospacing="0" w:line="240" w:lineRule="auto"/>
         <w:jc w:val="center"/>
         <w:rPr>
           <w:b/>
           <w:bCs/>
+          <w:lang w:val="da-DK"/>
         </w:rPr>
       </w:pPr>
       <w:r>
         <w:rPr>
           <w:b/>
           <w:bCs/>
+          <w:lang w:val="da-DK"/>
         </w:rPr>
         <w:t>Knygų parduotuvė</w:t>
       </w:r>
     </w:p>
     <w:p>
       <w:pPr>
-        <w:pStyle w:val="prastasistinklapis"/>
+        <w:pStyle w:val="NormalWeb"/>
         <w:spacing w:beforeAutospacing="0" w:afterAutospacing="0" w:line="240" w:lineRule="auto"/>
         <w:jc w:val="center"/>
+        <w:rPr>
+          <w:lang w:val="da-DK"/>
+        </w:rPr>
       </w:pPr>
       <w:r>
         <w:rPr>
           <w:i/>
           <w:iCs/>
           <w:color w:val="000000" w:themeColor="text1"/>
+          <w:lang w:val="da-DK"/>
         </w:rPr>
         <w:t>Reikalavimų specifikacija (v0.1)</w:t>
       </w:r>
     </w:p>
     <w:p>
       <w:pPr>
-        <w:pStyle w:val="prastasistinklapis"/>
+        <w:pStyle w:val="NormalWeb"/>
         <w:spacing w:beforeAutospacing="0" w:afterAutospacing="0" w:line="240" w:lineRule="auto"/>
         <w:ind w:firstLine="420"/>
         <w:jc w:val="both"/>
       </w:pPr>
       <w:r>
-        <w:t>Pateiktas knygų parduotuvės photoshop šablonas (failas: psd-mockup-index.psd). Šablonas vaizduoja knygų parduotuvės pagrindinį vaizdą ir dizainą:</w:t>
-      </w:r>
-    </w:p>
-    <w:p>
-      <w:pPr>
-        <w:pStyle w:val="prastasistinklapis"/>
+        <w:rPr>
+          <w:lang w:val="da-DK"/>
+        </w:rPr>
+        <w:t xml:space="preserve">Pateiktas knygų parduotuvės photoshop šablonas (failas: psd-mockup-index.psd). </w:t>
+      </w:r>
+      <w:proofErr w:type="spellStart"/>
+      <w:r>
+        <w:t>Šablonas</w:t>
+      </w:r>
+      <w:proofErr w:type="spellEnd"/>
+      <w:r>
+        <w:t xml:space="preserve"> </w:t>
+      </w:r>
+      <w:proofErr w:type="spellStart"/>
+      <w:r>
+        <w:t>vaizduoja</w:t>
+      </w:r>
+      <w:proofErr w:type="spellEnd"/>
+      <w:r>
+        <w:t xml:space="preserve"> </w:t>
+      </w:r>
+      <w:proofErr w:type="spellStart"/>
+      <w:r>
+        <w:t>knygų</w:t>
+      </w:r>
+      <w:proofErr w:type="spellEnd"/>
+      <w:r>
+        <w:t xml:space="preserve"> </w:t>
+      </w:r>
+      <w:proofErr w:type="spellStart"/>
+      <w:r>
+        <w:t>parduotuvės</w:t>
+      </w:r>
+      <w:proofErr w:type="spellEnd"/>
+      <w:r>
+        <w:t xml:space="preserve"> </w:t>
+      </w:r>
+      <w:proofErr w:type="spellStart"/>
+      <w:r>
+        <w:t>pagrindinį</w:t>
+      </w:r>
+      <w:proofErr w:type="spellEnd"/>
+      <w:r>
+        <w:t xml:space="preserve"> </w:t>
+      </w:r>
+      <w:proofErr w:type="spellStart"/>
+      <w:r>
+        <w:t>vaizdą</w:t>
+      </w:r>
+      <w:proofErr w:type="spellEnd"/>
+      <w:r>
+        <w:t xml:space="preserve"> </w:t>
+      </w:r>
+      <w:proofErr w:type="spellStart"/>
+      <w:r>
+        <w:t>ir</w:t>
+      </w:r>
+      <w:proofErr w:type="spellEnd"/>
+      <w:r>
+        <w:t xml:space="preserve"> </w:t>
+      </w:r>
+      <w:proofErr w:type="spellStart"/>
+      <w:r>
+        <w:t>dizainą</w:t>
+      </w:r>
+      <w:proofErr w:type="spellEnd"/>
+      <w:r>
+        <w:t>:</w:t>
+      </w:r>
+    </w:p>
+    <w:p>
+      <w:pPr>
+        <w:pStyle w:val="NormalWeb"/>
         <w:spacing w:beforeAutospacing="0" w:afterAutospacing="0" w:line="240" w:lineRule="auto"/>
         <w:jc w:val="both"/>
       </w:pPr>
@@ -138,7 +215,7 @@
                     </pic:cNvPicPr>
                   </pic:nvPicPr>
                   <pic:blipFill>
-                    <a:blip r:embed="rId7"/>
+                    <a:blip r:embed="rId6"/>
                     <a:stretch>
                       <a:fillRect/>
                     </a:stretch>
@@ -161,17 +238,46 @@
     </w:p>
     <w:p>
       <w:pPr>
-        <w:pStyle w:val="prastasistinklapis"/>
-        <w:spacing w:beforeAutospacing="0" w:afterAutospacing="0" w:line="240" w:lineRule="auto"/>
-        <w:jc w:val="both"/>
-      </w:pPr>
-      <w:r>
-        <w:t>Naudojant HTML, CSS ir JavaScript technologijas realizuoti:</w:t>
-      </w:r>
-    </w:p>
-    <w:p>
-      <w:pPr>
-        <w:pStyle w:val="prastasistinklapis"/>
+        <w:pStyle w:val="NormalWeb"/>
+        <w:spacing w:beforeAutospacing="0" w:afterAutospacing="0" w:line="240" w:lineRule="auto"/>
+        <w:jc w:val="both"/>
+      </w:pPr>
+      <w:proofErr w:type="spellStart"/>
+      <w:r>
+        <w:t>Naudojant</w:t>
+      </w:r>
+      <w:proofErr w:type="spellEnd"/>
+      <w:r>
+        <w:t xml:space="preserve"> HTML, CSS </w:t>
+      </w:r>
+      <w:proofErr w:type="spellStart"/>
+      <w:r>
+        <w:t>ir</w:t>
+      </w:r>
+      <w:proofErr w:type="spellEnd"/>
+      <w:r>
+        <w:t xml:space="preserve"> JavaScript </w:t>
+      </w:r>
+      <w:proofErr w:type="spellStart"/>
+      <w:r>
+        <w:t>technologijas</w:t>
+      </w:r>
+      <w:proofErr w:type="spellEnd"/>
+      <w:r>
+        <w:t xml:space="preserve"> </w:t>
+      </w:r>
+      <w:proofErr w:type="spellStart"/>
+      <w:r>
+        <w:t>realizuoti</w:t>
+      </w:r>
+      <w:proofErr w:type="spellEnd"/>
+      <w:r>
+        <w:t>:</w:t>
+      </w:r>
+    </w:p>
+    <w:p>
+      <w:pPr>
+        <w:pStyle w:val="NormalWeb"/>
         <w:numPr>
           <w:ilvl w:val="0"/>
           <w:numId w:val="1"/>
@@ -180,13 +286,34 @@
         <w:ind w:left="420"/>
         <w:jc w:val="both"/>
       </w:pPr>
-      <w:r>
-        <w:t>Pagrindinius parduotuvės vaizdus:</w:t>
-      </w:r>
-    </w:p>
-    <w:p>
-      <w:pPr>
-        <w:pStyle w:val="prastasistinklapis"/>
+      <w:proofErr w:type="spellStart"/>
+      <w:r>
+        <w:t>Pagrindinius</w:t>
+      </w:r>
+      <w:proofErr w:type="spellEnd"/>
+      <w:r>
+        <w:t xml:space="preserve"> </w:t>
+      </w:r>
+      <w:proofErr w:type="spellStart"/>
+      <w:r>
+        <w:t>parduotuvės</w:t>
+      </w:r>
+      <w:proofErr w:type="spellEnd"/>
+      <w:r>
+        <w:t xml:space="preserve"> </w:t>
+      </w:r>
+      <w:proofErr w:type="spellStart"/>
+      <w:r>
+        <w:t>vaizdus</w:t>
+      </w:r>
+      <w:proofErr w:type="spellEnd"/>
+      <w:r>
+        <w:t>:</w:t>
+      </w:r>
+    </w:p>
+    <w:p>
+      <w:pPr>
+        <w:pStyle w:val="NormalWeb"/>
         <w:numPr>
           <w:ilvl w:val="0"/>
           <w:numId w:val="2"/>
@@ -195,8 +322,13 @@
         <w:ind w:leftChars="197" w:left="839"/>
         <w:jc w:val="both"/>
       </w:pPr>
-      <w:r>
-        <w:t>Vaizdas “</w:t>
+      <w:proofErr w:type="spellStart"/>
+      <w:r>
+        <w:t>Vaizdas</w:t>
+      </w:r>
+      <w:proofErr w:type="spellEnd"/>
+      <w:r>
+        <w:t xml:space="preserve"> “</w:t>
       </w:r>
       <w:r>
         <w:rPr>
@@ -214,7 +346,7 @@
     </w:p>
     <w:p>
       <w:pPr>
-        <w:pStyle w:val="prastasistinklapis"/>
+        <w:pStyle w:val="NormalWeb"/>
         <w:numPr>
           <w:ilvl w:val="0"/>
           <w:numId w:val="7"/>
@@ -225,16 +357,37 @@
         <w:spacing w:beforeAutospacing="0" w:afterAutospacing="0" w:line="240" w:lineRule="auto"/>
         <w:jc w:val="both"/>
       </w:pPr>
-      <w:r>
-        <w:t>Matosi BOKKFILTER</w:t>
-      </w:r>
-      <w:r>
-        <w:t xml:space="preserve"> (daugiau info zemiau)</w:t>
-      </w:r>
-    </w:p>
-    <w:p>
-      <w:pPr>
-        <w:pStyle w:val="prastasistinklapis"/>
+      <w:proofErr w:type="spellStart"/>
+      <w:r>
+        <w:t>Matosi</w:t>
+      </w:r>
+      <w:proofErr w:type="spellEnd"/>
+      <w:r>
+        <w:t xml:space="preserve"> BOKKFILTER</w:t>
+      </w:r>
+      <w:r>
+        <w:t xml:space="preserve"> (</w:t>
+      </w:r>
+      <w:proofErr w:type="spellStart"/>
+      <w:r>
+        <w:t>daugiau</w:t>
+      </w:r>
+      <w:proofErr w:type="spellEnd"/>
+      <w:r>
+        <w:t xml:space="preserve"> info </w:t>
+      </w:r>
+      <w:proofErr w:type="spellStart"/>
+      <w:r>
+        <w:t>zemiau</w:t>
+      </w:r>
+      <w:proofErr w:type="spellEnd"/>
+      <w:r>
+        <w:t>)</w:t>
+      </w:r>
+    </w:p>
+    <w:p>
+      <w:pPr>
+        <w:pStyle w:val="NormalWeb"/>
         <w:numPr>
           <w:ilvl w:val="0"/>
           <w:numId w:val="2"/>
@@ -243,8 +396,13 @@
         <w:ind w:leftChars="197" w:left="839"/>
         <w:jc w:val="both"/>
       </w:pPr>
-      <w:r>
-        <w:t>Vaizdas “</w:t>
+      <w:proofErr w:type="spellStart"/>
+      <w:r>
+        <w:t>Vaizdas</w:t>
+      </w:r>
+      <w:proofErr w:type="spellEnd"/>
+      <w:r>
+        <w:t xml:space="preserve"> “</w:t>
       </w:r>
       <w:r>
         <w:rPr>
@@ -259,7 +417,7 @@
     </w:p>
     <w:p>
       <w:pPr>
-        <w:pStyle w:val="prastasistinklapis"/>
+        <w:pStyle w:val="NormalWeb"/>
         <w:numPr>
           <w:ilvl w:val="0"/>
           <w:numId w:val="7"/>
@@ -271,12 +429,20 @@
         <w:jc w:val="both"/>
       </w:pPr>
       <w:r>
-        <w:t>Ant popieriaus.</w:t>
-      </w:r>
-    </w:p>
-    <w:p>
-      <w:pPr>
-        <w:pStyle w:val="prastasistinklapis"/>
+        <w:t xml:space="preserve">Ant </w:t>
+      </w:r>
+      <w:proofErr w:type="spellStart"/>
+      <w:r>
+        <w:t>popieriaus</w:t>
+      </w:r>
+      <w:proofErr w:type="spellEnd"/>
+      <w:r>
+        <w:t>.</w:t>
+      </w:r>
+    </w:p>
+    <w:p>
+      <w:pPr>
+        <w:pStyle w:val="NormalWeb"/>
         <w:numPr>
           <w:ilvl w:val="0"/>
           <w:numId w:val="2"/>
@@ -285,15 +451,29 @@
         <w:ind w:leftChars="197" w:left="839"/>
         <w:jc w:val="both"/>
       </w:pPr>
-      <w:r>
-        <w:t>Vaizdas “</w:t>
-      </w:r>
+      <w:proofErr w:type="spellStart"/>
+      <w:r>
+        <w:t>Vaizdas</w:t>
+      </w:r>
+      <w:proofErr w:type="spellEnd"/>
+      <w:r>
+        <w:t xml:space="preserve"> “</w:t>
+      </w:r>
+      <w:proofErr w:type="spellStart"/>
       <w:r>
         <w:rPr>
           <w:b/>
           <w:bCs/>
         </w:rPr>
-        <w:t>Favourite Books</w:t>
+        <w:t>Favourite</w:t>
+      </w:r>
+      <w:proofErr w:type="spellEnd"/>
+      <w:r>
+        <w:rPr>
+          <w:b/>
+          <w:bCs/>
+        </w:rPr>
+        <w:t xml:space="preserve"> Books</w:t>
       </w:r>
       <w:r>
         <w:t>”</w:t>
@@ -304,7 +484,7 @@
     </w:p>
     <w:p>
       <w:pPr>
-        <w:pStyle w:val="prastasistinklapis"/>
+        <w:pStyle w:val="NormalWeb"/>
         <w:numPr>
           <w:ilvl w:val="0"/>
           <w:numId w:val="7"/>
@@ -315,13 +495,92 @@
         <w:spacing w:beforeAutospacing="0" w:afterAutospacing="0" w:line="240" w:lineRule="auto"/>
         <w:jc w:val="both"/>
       </w:pPr>
-      <w:r>
-        <w:t>Tas pats, kas browse, tik sugeneruoja pagal tai, ka buvo kazkadais atsidares prisilogines zmogelis.</w:t>
-      </w:r>
-    </w:p>
-    <w:p>
-      <w:pPr>
-        <w:pStyle w:val="prastasistinklapis"/>
+      <w:proofErr w:type="spellStart"/>
+      <w:proofErr w:type="gramStart"/>
+      <w:r>
+        <w:t>Tas</w:t>
+      </w:r>
+      <w:proofErr w:type="spellEnd"/>
+      <w:proofErr w:type="gramEnd"/>
+      <w:r>
+        <w:t xml:space="preserve"> pats, </w:t>
+      </w:r>
+      <w:proofErr w:type="spellStart"/>
+      <w:r>
+        <w:t>kas</w:t>
+      </w:r>
+      <w:proofErr w:type="spellEnd"/>
+      <w:r>
+        <w:t xml:space="preserve"> browse, </w:t>
+      </w:r>
+      <w:proofErr w:type="spellStart"/>
+      <w:r>
+        <w:t>tik</w:t>
+      </w:r>
+      <w:proofErr w:type="spellEnd"/>
+      <w:r>
+        <w:t xml:space="preserve"> </w:t>
+      </w:r>
+      <w:proofErr w:type="spellStart"/>
+      <w:r>
+        <w:t>sugeneruoja</w:t>
+      </w:r>
+      <w:proofErr w:type="spellEnd"/>
+      <w:r>
+        <w:t xml:space="preserve"> </w:t>
+      </w:r>
+      <w:proofErr w:type="spellStart"/>
+      <w:r>
+        <w:t>pagal</w:t>
+      </w:r>
+      <w:proofErr w:type="spellEnd"/>
+      <w:r>
+        <w:t xml:space="preserve"> tai, ka </w:t>
+      </w:r>
+      <w:proofErr w:type="spellStart"/>
+      <w:r>
+        <w:t>buvo</w:t>
+      </w:r>
+      <w:proofErr w:type="spellEnd"/>
+      <w:r>
+        <w:t xml:space="preserve"> </w:t>
+      </w:r>
+      <w:proofErr w:type="spellStart"/>
+      <w:r>
+        <w:t>kazkadais</w:t>
+      </w:r>
+      <w:proofErr w:type="spellEnd"/>
+      <w:r>
+        <w:t xml:space="preserve"> </w:t>
+      </w:r>
+      <w:proofErr w:type="spellStart"/>
+      <w:r>
+        <w:t>atsidares</w:t>
+      </w:r>
+      <w:proofErr w:type="spellEnd"/>
+      <w:r>
+        <w:t xml:space="preserve"> </w:t>
+      </w:r>
+      <w:proofErr w:type="spellStart"/>
+      <w:r>
+        <w:t>prisilogines</w:t>
+      </w:r>
+      <w:proofErr w:type="spellEnd"/>
+      <w:r>
+        <w:t xml:space="preserve"> </w:t>
+      </w:r>
+      <w:proofErr w:type="spellStart"/>
+      <w:r>
+        <w:t>zmogelis</w:t>
+      </w:r>
+      <w:proofErr w:type="spellEnd"/>
+      <w:r>
+        <w:t>.</w:t>
+      </w:r>
+    </w:p>
+    <w:p>
+      <w:pPr>
+        <w:pStyle w:val="NormalWeb"/>
         <w:numPr>
           <w:ilvl w:val="0"/>
           <w:numId w:val="7"/>
@@ -333,12 +592,28 @@
         <w:jc w:val="both"/>
       </w:pPr>
       <w:r>
-        <w:t>Visa info saugoma masyve.</w:t>
-      </w:r>
-    </w:p>
-    <w:p>
-      <w:pPr>
-        <w:pStyle w:val="prastasistinklapis"/>
+        <w:t xml:space="preserve">Visa info </w:t>
+      </w:r>
+      <w:proofErr w:type="spellStart"/>
+      <w:r>
+        <w:t>saugoma</w:t>
+      </w:r>
+      <w:proofErr w:type="spellEnd"/>
+      <w:r>
+        <w:t xml:space="preserve"> </w:t>
+      </w:r>
+      <w:proofErr w:type="spellStart"/>
+      <w:r>
+        <w:t>masyve</w:t>
+      </w:r>
+      <w:proofErr w:type="spellEnd"/>
+      <w:r>
+        <w:t>.</w:t>
+      </w:r>
+    </w:p>
+    <w:p>
+      <w:pPr>
+        <w:pStyle w:val="NormalWeb"/>
         <w:numPr>
           <w:ilvl w:val="0"/>
           <w:numId w:val="7"/>
@@ -349,13 +624,87 @@
         <w:spacing w:beforeAutospacing="0" w:afterAutospacing="0" w:line="240" w:lineRule="auto"/>
         <w:jc w:val="both"/>
       </w:pPr>
-      <w:r>
-        <w:t>Jei neprisilogines, rodo most popular. Jei prisiloginęs, tai pirmas rodo 10 tu, kurias atsidare</w:t>
-      </w:r>
-    </w:p>
-    <w:p>
-      <w:pPr>
-        <w:pStyle w:val="prastasistinklapis"/>
+      <w:proofErr w:type="spellStart"/>
+      <w:r>
+        <w:t>Jei</w:t>
+      </w:r>
+      <w:proofErr w:type="spellEnd"/>
+      <w:r>
+        <w:t xml:space="preserve"> </w:t>
+      </w:r>
+      <w:proofErr w:type="spellStart"/>
+      <w:r>
+        <w:t>neprisilogines</w:t>
+      </w:r>
+      <w:proofErr w:type="spellEnd"/>
+      <w:r>
+        <w:t xml:space="preserve">, </w:t>
+      </w:r>
+      <w:proofErr w:type="spellStart"/>
+      <w:r>
+        <w:t>rodo</w:t>
+      </w:r>
+      <w:proofErr w:type="spellEnd"/>
+      <w:r>
+        <w:t xml:space="preserve"> most popular. </w:t>
+      </w:r>
+      <w:proofErr w:type="spellStart"/>
+      <w:r>
+        <w:t>Jei</w:t>
+      </w:r>
+      <w:proofErr w:type="spellEnd"/>
+      <w:r>
+        <w:t xml:space="preserve"> </w:t>
+      </w:r>
+      <w:proofErr w:type="spellStart"/>
+      <w:r>
+        <w:t>prisiloginęs</w:t>
+      </w:r>
+      <w:proofErr w:type="spellEnd"/>
+      <w:r>
+        <w:t xml:space="preserve">, tai </w:t>
+      </w:r>
+      <w:proofErr w:type="spellStart"/>
+      <w:r>
+        <w:t>pirmas</w:t>
+      </w:r>
+      <w:proofErr w:type="spellEnd"/>
+      <w:r>
+        <w:t xml:space="preserve"> </w:t>
+      </w:r>
+      <w:proofErr w:type="spellStart"/>
+      <w:r>
+        <w:t>rodo</w:t>
+      </w:r>
+      <w:proofErr w:type="spellEnd"/>
+      <w:r>
+        <w:t xml:space="preserve"> 10 </w:t>
+      </w:r>
+      <w:proofErr w:type="spellStart"/>
+      <w:r>
+        <w:t>tu</w:t>
+      </w:r>
+      <w:proofErr w:type="spellEnd"/>
+      <w:r>
+        <w:t xml:space="preserve">, </w:t>
+      </w:r>
+      <w:proofErr w:type="spellStart"/>
+      <w:r>
+        <w:t>kurias</w:t>
+      </w:r>
+      <w:proofErr w:type="spellEnd"/>
+      <w:r>
+        <w:t xml:space="preserve"> </w:t>
+      </w:r>
+      <w:proofErr w:type="spellStart"/>
+      <w:r>
+        <w:t>atsidare</w:t>
+      </w:r>
+      <w:proofErr w:type="spellEnd"/>
+    </w:p>
+    <w:p>
+      <w:pPr>
+        <w:pStyle w:val="NormalWeb"/>
         <w:numPr>
           <w:ilvl w:val="0"/>
           <w:numId w:val="2"/>
@@ -364,9 +713,15 @@
         <w:ind w:leftChars="197" w:left="839"/>
         <w:jc w:val="both"/>
       </w:pPr>
-      <w:r>
-        <w:t>Vaizdas “</w:t>
-      </w:r>
+      <w:proofErr w:type="spellStart"/>
+      <w:r>
+        <w:t>Vaizdas</w:t>
+      </w:r>
+      <w:proofErr w:type="spellEnd"/>
+      <w:r>
+        <w:t xml:space="preserve"> “</w:t>
+      </w:r>
+      <w:proofErr w:type="spellStart"/>
       <w:r>
         <w:rPr>
           <w:b/>
@@ -374,13 +729,14 @@
         </w:rPr>
         <w:t>Wishlist</w:t>
       </w:r>
+      <w:proofErr w:type="spellEnd"/>
       <w:r>
         <w:t>”</w:t>
       </w:r>
     </w:p>
     <w:p>
       <w:pPr>
-        <w:pStyle w:val="prastasistinklapis"/>
+        <w:pStyle w:val="NormalWeb"/>
         <w:numPr>
           <w:ilvl w:val="0"/>
           <w:numId w:val="3"/>
@@ -389,13 +745,42 @@
         <w:ind w:left="420" w:hangingChars="175" w:hanging="420"/>
         <w:jc w:val="both"/>
       </w:pPr>
-      <w:r>
-        <w:t>Knygų parduotuvės pagalbos sistemą:</w:t>
-      </w:r>
-    </w:p>
-    <w:p>
-      <w:pPr>
-        <w:pStyle w:val="prastasistinklapis"/>
+      <w:proofErr w:type="spellStart"/>
+      <w:r>
+        <w:t>Knygų</w:t>
+      </w:r>
+      <w:proofErr w:type="spellEnd"/>
+      <w:r>
+        <w:t xml:space="preserve"> </w:t>
+      </w:r>
+      <w:proofErr w:type="spellStart"/>
+      <w:r>
+        <w:t>parduotuvės</w:t>
+      </w:r>
+      <w:proofErr w:type="spellEnd"/>
+      <w:r>
+        <w:t xml:space="preserve"> </w:t>
+      </w:r>
+      <w:proofErr w:type="spellStart"/>
+      <w:r>
+        <w:t>pagalbos</w:t>
+      </w:r>
+      <w:proofErr w:type="spellEnd"/>
+      <w:r>
+        <w:t xml:space="preserve"> </w:t>
+      </w:r>
+      <w:proofErr w:type="spellStart"/>
+      <w:r>
+        <w:t>sistemą</w:t>
+      </w:r>
+      <w:proofErr w:type="spellEnd"/>
+      <w:r>
+        <w:t>:</w:t>
+      </w:r>
+    </w:p>
+    <w:p>
+      <w:pPr>
+        <w:pStyle w:val="NormalWeb"/>
         <w:numPr>
           <w:ilvl w:val="0"/>
           <w:numId w:val="4"/>
@@ -415,12 +800,57 @@
         <w:t>Help Center</w:t>
       </w:r>
       <w:r>
-        <w:t>” - parduotuvės naudojimosi pagalba, pagrindinių funkcijų aprašymas</w:t>
-      </w:r>
-    </w:p>
-    <w:p>
-      <w:pPr>
-        <w:pStyle w:val="prastasistinklapis"/>
+        <w:t xml:space="preserve">” - </w:t>
+      </w:r>
+      <w:proofErr w:type="spellStart"/>
+      <w:r>
+        <w:t>parduotuvės</w:t>
+      </w:r>
+      <w:proofErr w:type="spellEnd"/>
+      <w:r>
+        <w:t xml:space="preserve"> </w:t>
+      </w:r>
+      <w:proofErr w:type="spellStart"/>
+      <w:r>
+        <w:t>naudojimosi</w:t>
+      </w:r>
+      <w:proofErr w:type="spellEnd"/>
+      <w:r>
+        <w:t xml:space="preserve"> </w:t>
+      </w:r>
+      <w:proofErr w:type="spellStart"/>
+      <w:r>
+        <w:t>pagalba</w:t>
+      </w:r>
+      <w:proofErr w:type="spellEnd"/>
+      <w:r>
+        <w:t xml:space="preserve">, </w:t>
+      </w:r>
+      <w:proofErr w:type="spellStart"/>
+      <w:r>
+        <w:t>pagrindinių</w:t>
+      </w:r>
+      <w:proofErr w:type="spellEnd"/>
+      <w:r>
+        <w:t xml:space="preserve"> </w:t>
+      </w:r>
+      <w:proofErr w:type="spellStart"/>
+      <w:r>
+        <w:t>funkcijų</w:t>
+      </w:r>
+      <w:proofErr w:type="spellEnd"/>
+      <w:r>
+        <w:t xml:space="preserve"> </w:t>
+      </w:r>
+      <w:proofErr w:type="spellStart"/>
+      <w:r>
+        <w:t>aprašymas</w:t>
+      </w:r>
+      <w:proofErr w:type="spellEnd"/>
+    </w:p>
+    <w:p>
+      <w:pPr>
+        <w:pStyle w:val="NormalWeb"/>
         <w:numPr>
           <w:ilvl w:val="0"/>
           <w:numId w:val="7"/>
@@ -431,14 +861,48 @@
         <w:spacing w:beforeAutospacing="0" w:afterAutospacing="0" w:line="240" w:lineRule="auto"/>
         <w:jc w:val="both"/>
       </w:pPr>
+      <w:proofErr w:type="spellStart"/>
       <w:r>
         <w:lastRenderedPageBreak/>
-        <w:t>Atskiras psl. Aprašymas blah blah blah</w:t>
-      </w:r>
-    </w:p>
-    <w:p>
-      <w:pPr>
-        <w:pStyle w:val="prastasistinklapis"/>
+        <w:t>Atskiras</w:t>
+      </w:r>
+      <w:proofErr w:type="spellEnd"/>
+      <w:r>
+        <w:t xml:space="preserve"> </w:t>
+      </w:r>
+      <w:proofErr w:type="spellStart"/>
+      <w:r>
+        <w:t>psl</w:t>
+      </w:r>
+      <w:proofErr w:type="spellEnd"/>
+      <w:r>
+        <w:t xml:space="preserve">. </w:t>
+      </w:r>
+      <w:proofErr w:type="spellStart"/>
+      <w:r>
+        <w:t>Aprašymas</w:t>
+      </w:r>
+      <w:proofErr w:type="spellEnd"/>
+      <w:r>
+        <w:t xml:space="preserve"> blah </w:t>
+      </w:r>
+      <w:proofErr w:type="spellStart"/>
+      <w:r>
+        <w:t>blah</w:t>
+      </w:r>
+      <w:proofErr w:type="spellEnd"/>
+      <w:r>
+        <w:t xml:space="preserve"> </w:t>
+      </w:r>
+      <w:proofErr w:type="spellStart"/>
+      <w:r>
+        <w:t>blah</w:t>
+      </w:r>
+      <w:proofErr w:type="spellEnd"/>
+    </w:p>
+    <w:p>
+      <w:pPr>
+        <w:pStyle w:val="NormalWeb"/>
         <w:numPr>
           <w:ilvl w:val="0"/>
           <w:numId w:val="7"/>
@@ -449,13 +913,63 @@
         <w:spacing w:beforeAutospacing="0" w:afterAutospacing="0" w:line="240" w:lineRule="auto"/>
         <w:jc w:val="both"/>
       </w:pPr>
-      <w:r>
-        <w:t>Mintis ateičiai – sudėti printscreen su raudonais kvadratais</w:t>
-      </w:r>
-    </w:p>
-    <w:p>
-      <w:pPr>
-        <w:pStyle w:val="prastasistinklapis"/>
+      <w:proofErr w:type="spellStart"/>
+      <w:r>
+        <w:t>Mintis</w:t>
+      </w:r>
+      <w:proofErr w:type="spellEnd"/>
+      <w:r>
+        <w:t xml:space="preserve"> </w:t>
+      </w:r>
+      <w:proofErr w:type="spellStart"/>
+      <w:r>
+        <w:t>ateičiai</w:t>
+      </w:r>
+      <w:proofErr w:type="spellEnd"/>
+      <w:r>
+        <w:t xml:space="preserve"> – </w:t>
+      </w:r>
+      <w:proofErr w:type="spellStart"/>
+      <w:r>
+        <w:t>sudėti</w:t>
+      </w:r>
+      <w:proofErr w:type="spellEnd"/>
+      <w:r>
+        <w:t xml:space="preserve"> </w:t>
+      </w:r>
+      <w:proofErr w:type="spellStart"/>
+      <w:r>
+        <w:t>printscreen</w:t>
+      </w:r>
+      <w:proofErr w:type="spellEnd"/>
+      <w:r>
+        <w:t xml:space="preserve"> </w:t>
+      </w:r>
+      <w:proofErr w:type="spellStart"/>
+      <w:r>
+        <w:t>su</w:t>
+      </w:r>
+      <w:proofErr w:type="spellEnd"/>
+      <w:r>
+        <w:t xml:space="preserve"> </w:t>
+      </w:r>
+      <w:proofErr w:type="spellStart"/>
+      <w:r>
+        <w:t>raudonais</w:t>
+      </w:r>
+      <w:proofErr w:type="spellEnd"/>
+      <w:r>
+        <w:t xml:space="preserve"> </w:t>
+      </w:r>
+      <w:proofErr w:type="spellStart"/>
+      <w:r>
+        <w:t>kvadratais</w:t>
+      </w:r>
+      <w:proofErr w:type="spellEnd"/>
+    </w:p>
+    <w:p>
+      <w:pPr>
+        <w:pStyle w:val="NormalWeb"/>
         <w:numPr>
           <w:ilvl w:val="0"/>
           <w:numId w:val="7"/>
@@ -466,13 +980,47 @@
         <w:spacing w:beforeAutospacing="0" w:afterAutospacing="0" w:line="240" w:lineRule="auto"/>
         <w:jc w:val="both"/>
       </w:pPr>
-      <w:r>
-        <w:t>Mintis ateičiai – įdėtin uorodą į jutiube</w:t>
-      </w:r>
-    </w:p>
-    <w:p>
-      <w:pPr>
-        <w:pStyle w:val="prastasistinklapis"/>
+      <w:proofErr w:type="spellStart"/>
+      <w:r>
+        <w:t>Mintis</w:t>
+      </w:r>
+      <w:proofErr w:type="spellEnd"/>
+      <w:r>
+        <w:t xml:space="preserve"> </w:t>
+      </w:r>
+      <w:proofErr w:type="spellStart"/>
+      <w:r>
+        <w:t>ateičiai</w:t>
+      </w:r>
+      <w:proofErr w:type="spellEnd"/>
+      <w:r>
+        <w:t xml:space="preserve"> – </w:t>
+      </w:r>
+      <w:proofErr w:type="spellStart"/>
+      <w:r>
+        <w:t>įdėtin</w:t>
+      </w:r>
+      <w:proofErr w:type="spellEnd"/>
+      <w:r>
+        <w:t xml:space="preserve"> </w:t>
+      </w:r>
+      <w:proofErr w:type="spellStart"/>
+      <w:r>
+        <w:t>uorodą</w:t>
+      </w:r>
+      <w:proofErr w:type="spellEnd"/>
+      <w:r>
+        <w:t xml:space="preserve"> į </w:t>
+      </w:r>
+      <w:proofErr w:type="spellStart"/>
+      <w:r>
+        <w:t>jutiube</w:t>
+      </w:r>
+      <w:proofErr w:type="spellEnd"/>
+    </w:p>
+    <w:p>
+      <w:pPr>
+        <w:pStyle w:val="NormalWeb"/>
         <w:numPr>
           <w:ilvl w:val="0"/>
           <w:numId w:val="4"/>
@@ -492,12 +1040,36 @@
         <w:t>Our Support</w:t>
       </w:r>
       <w:r>
-        <w:t>” - parduotuvės kontaktai, užklausos forma</w:t>
-      </w:r>
-    </w:p>
-    <w:p>
-      <w:pPr>
-        <w:pStyle w:val="prastasistinklapis"/>
+        <w:t xml:space="preserve">” - </w:t>
+      </w:r>
+      <w:proofErr w:type="spellStart"/>
+      <w:r>
+        <w:t>parduotuvės</w:t>
+      </w:r>
+      <w:proofErr w:type="spellEnd"/>
+      <w:r>
+        <w:t xml:space="preserve"> </w:t>
+      </w:r>
+      <w:proofErr w:type="spellStart"/>
+      <w:r>
+        <w:t>kontaktai</w:t>
+      </w:r>
+      <w:proofErr w:type="spellEnd"/>
+      <w:r>
+        <w:t xml:space="preserve">, </w:t>
+      </w:r>
+      <w:proofErr w:type="spellStart"/>
+      <w:r>
+        <w:t>užklausos</w:t>
+      </w:r>
+      <w:proofErr w:type="spellEnd"/>
+      <w:r>
+        <w:t xml:space="preserve"> forma</w:t>
+      </w:r>
+    </w:p>
+    <w:p>
+      <w:pPr>
+        <w:pStyle w:val="NormalWeb"/>
         <w:numPr>
           <w:ilvl w:val="0"/>
           <w:numId w:val="7"/>
@@ -511,7 +1083,7 @@
     </w:p>
     <w:p>
       <w:pPr>
-        <w:pStyle w:val="prastasistinklapis"/>
+        <w:pStyle w:val="NormalWeb"/>
         <w:numPr>
           <w:ilvl w:val="0"/>
           <w:numId w:val="3"/>
@@ -519,13 +1091,42 @@
         <w:spacing w:beforeAutospacing="0" w:afterAutospacing="0" w:line="240" w:lineRule="auto"/>
         <w:jc w:val="both"/>
       </w:pPr>
-      <w:r>
-        <w:t>Prisijungimą prie parduotuvės sistemos:</w:t>
-      </w:r>
-    </w:p>
-    <w:p>
-      <w:pPr>
-        <w:pStyle w:val="prastasistinklapis"/>
+      <w:proofErr w:type="spellStart"/>
+      <w:r>
+        <w:t>Prisijungimą</w:t>
+      </w:r>
+      <w:proofErr w:type="spellEnd"/>
+      <w:r>
+        <w:t xml:space="preserve"> </w:t>
+      </w:r>
+      <w:proofErr w:type="spellStart"/>
+      <w:r>
+        <w:t>prie</w:t>
+      </w:r>
+      <w:proofErr w:type="spellEnd"/>
+      <w:r>
+        <w:t xml:space="preserve"> </w:t>
+      </w:r>
+      <w:proofErr w:type="spellStart"/>
+      <w:r>
+        <w:t>parduotuvės</w:t>
+      </w:r>
+      <w:proofErr w:type="spellEnd"/>
+      <w:r>
+        <w:t xml:space="preserve"> </w:t>
+      </w:r>
+      <w:proofErr w:type="spellStart"/>
+      <w:r>
+        <w:t>sistemos</w:t>
+      </w:r>
+      <w:proofErr w:type="spellEnd"/>
+      <w:r>
+        <w:t>:</w:t>
+      </w:r>
+    </w:p>
+    <w:p>
+      <w:pPr>
+        <w:pStyle w:val="NormalWeb"/>
         <w:numPr>
           <w:ilvl w:val="0"/>
           <w:numId w:val="5"/>
@@ -545,18 +1146,52 @@
         <w:t>Login</w:t>
       </w:r>
       <w:r>
-        <w:t>” - prisijungimo ir registracijos formos</w:t>
-      </w:r>
-    </w:p>
-    <w:p>
-      <w:pPr>
-        <w:pStyle w:val="prastasistinklapis"/>
+        <w:t xml:space="preserve">” - </w:t>
+      </w:r>
+      <w:proofErr w:type="spellStart"/>
+      <w:r>
+        <w:t>prisijungimo</w:t>
+      </w:r>
+      <w:proofErr w:type="spellEnd"/>
+      <w:r>
+        <w:t xml:space="preserve"> </w:t>
+      </w:r>
+      <w:proofErr w:type="spellStart"/>
+      <w:r>
+        <w:t>ir</w:t>
+      </w:r>
+      <w:proofErr w:type="spellEnd"/>
+      <w:r>
+        <w:t xml:space="preserve"> </w:t>
+      </w:r>
+      <w:proofErr w:type="spellStart"/>
+      <w:r>
+        <w:t>registracijos</w:t>
+      </w:r>
+      <w:proofErr w:type="spellEnd"/>
+      <w:r>
+        <w:t xml:space="preserve"> </w:t>
+      </w:r>
+      <w:proofErr w:type="spellStart"/>
+      <w:r>
+        <w:t>formos</w:t>
+      </w:r>
+      <w:proofErr w:type="spellEnd"/>
+    </w:p>
+    <w:p>
+      <w:pPr>
+        <w:pStyle w:val="NormalWeb"/>
         <w:spacing w:beforeAutospacing="0" w:afterAutospacing="0" w:line="240" w:lineRule="auto"/>
         <w:ind w:firstLine="420"/>
         <w:jc w:val="both"/>
       </w:pPr>
-      <w:r>
-        <w:t>Vaizdas “</w:t>
+      <w:proofErr w:type="spellStart"/>
+      <w:r>
+        <w:t>Vaizdas</w:t>
+      </w:r>
+      <w:proofErr w:type="spellEnd"/>
+      <w:r>
+        <w:t xml:space="preserve"> “</w:t>
       </w:r>
       <w:r>
         <w:rPr>
@@ -566,7 +1201,71 @@
         <w:t>Browse</w:t>
       </w:r>
       <w:r>
-        <w:t xml:space="preserve">” vaizduoja knygų katalogą, kuri galima filtruoti su filtrais: </w:t>
+        <w:t xml:space="preserve">” </w:t>
+      </w:r>
+      <w:proofErr w:type="spellStart"/>
+      <w:r>
+        <w:t>vaizduoja</w:t>
+      </w:r>
+      <w:proofErr w:type="spellEnd"/>
+      <w:r>
+        <w:t xml:space="preserve"> </w:t>
+      </w:r>
+      <w:proofErr w:type="spellStart"/>
+      <w:r>
+        <w:t>knygų</w:t>
+      </w:r>
+      <w:proofErr w:type="spellEnd"/>
+      <w:r>
+        <w:t xml:space="preserve"> </w:t>
+      </w:r>
+      <w:proofErr w:type="spellStart"/>
+      <w:r>
+        <w:t>katalogą</w:t>
+      </w:r>
+      <w:proofErr w:type="spellEnd"/>
+      <w:r>
+        <w:t xml:space="preserve">, </w:t>
+      </w:r>
+      <w:proofErr w:type="spellStart"/>
+      <w:r>
+        <w:t>kuri</w:t>
+      </w:r>
+      <w:proofErr w:type="spellEnd"/>
+      <w:r>
+        <w:t xml:space="preserve"> </w:t>
+      </w:r>
+      <w:proofErr w:type="spellStart"/>
+      <w:r>
+        <w:t>galima</w:t>
+      </w:r>
+      <w:proofErr w:type="spellEnd"/>
+      <w:r>
+        <w:t xml:space="preserve"> </w:t>
+      </w:r>
+      <w:proofErr w:type="spellStart"/>
+      <w:r>
+        <w:t>filtruoti</w:t>
+      </w:r>
+      <w:proofErr w:type="spellEnd"/>
+      <w:r>
+        <w:t xml:space="preserve"> </w:t>
+      </w:r>
+      <w:proofErr w:type="spellStart"/>
+      <w:r>
+        <w:t>su</w:t>
+      </w:r>
+      <w:proofErr w:type="spellEnd"/>
+      <w:r>
+        <w:t xml:space="preserve"> </w:t>
+      </w:r>
+      <w:proofErr w:type="spellStart"/>
+      <w:r>
+        <w:t>filtrais</w:t>
+      </w:r>
+      <w:proofErr w:type="spellEnd"/>
+      <w:r>
+        <w:t xml:space="preserve">: </w:t>
       </w:r>
       <w:r>
         <w:rPr>
@@ -606,18 +1305,211 @@
         <w:t>Free Book</w:t>
       </w:r>
       <w:r>
-        <w:t>. Šiame vaizde yra galimybė vykdyti knygos paiešką pagal raktinį žodį. Minimalus žodžio ilgis yra tris simboliai. Vaizdo apačioje turi būti realizuota navigaciją.</w:t>
-      </w:r>
-    </w:p>
-    <w:p>
-      <w:pPr>
-        <w:pStyle w:val="prastasistinklapis"/>
+        <w:t xml:space="preserve">. </w:t>
+      </w:r>
+      <w:proofErr w:type="spellStart"/>
+      <w:proofErr w:type="gramStart"/>
+      <w:r>
+        <w:t>Šiame</w:t>
+      </w:r>
+      <w:proofErr w:type="spellEnd"/>
+      <w:r>
+        <w:t xml:space="preserve"> </w:t>
+      </w:r>
+      <w:proofErr w:type="spellStart"/>
+      <w:r>
+        <w:t>vaizde</w:t>
+      </w:r>
+      <w:proofErr w:type="spellEnd"/>
+      <w:r>
+        <w:t xml:space="preserve"> </w:t>
+      </w:r>
+      <w:proofErr w:type="spellStart"/>
+      <w:r>
+        <w:t>yra</w:t>
+      </w:r>
+      <w:proofErr w:type="spellEnd"/>
+      <w:r>
+        <w:t xml:space="preserve"> </w:t>
+      </w:r>
+      <w:proofErr w:type="spellStart"/>
+      <w:r>
+        <w:t>galimybė</w:t>
+      </w:r>
+      <w:proofErr w:type="spellEnd"/>
+      <w:r>
+        <w:t xml:space="preserve"> </w:t>
+      </w:r>
+      <w:proofErr w:type="spellStart"/>
+      <w:r>
+        <w:t>vykdyti</w:t>
+      </w:r>
+      <w:proofErr w:type="spellEnd"/>
+      <w:r>
+        <w:t xml:space="preserve"> </w:t>
+      </w:r>
+      <w:proofErr w:type="spellStart"/>
+      <w:r>
+        <w:t>knygos</w:t>
+      </w:r>
+      <w:proofErr w:type="spellEnd"/>
+      <w:r>
+        <w:t xml:space="preserve"> </w:t>
+      </w:r>
+      <w:proofErr w:type="spellStart"/>
+      <w:r>
+        <w:t>paiešką</w:t>
+      </w:r>
+      <w:proofErr w:type="spellEnd"/>
+      <w:r>
+        <w:t xml:space="preserve"> </w:t>
+      </w:r>
+      <w:proofErr w:type="spellStart"/>
+      <w:r>
+        <w:t>pagal</w:t>
+      </w:r>
+      <w:proofErr w:type="spellEnd"/>
+      <w:r>
+        <w:t xml:space="preserve"> </w:t>
+      </w:r>
+      <w:proofErr w:type="spellStart"/>
+      <w:r>
+        <w:t>raktinį</w:t>
+      </w:r>
+      <w:proofErr w:type="spellEnd"/>
+      <w:r>
+        <w:t xml:space="preserve"> </w:t>
+      </w:r>
+      <w:proofErr w:type="spellStart"/>
+      <w:r>
+        <w:t>žodį</w:t>
+      </w:r>
+      <w:proofErr w:type="spellEnd"/>
+      <w:r>
+        <w:t>.</w:t>
+      </w:r>
+      <w:proofErr w:type="gramEnd"/>
+      <w:r>
+        <w:t xml:space="preserve"> </w:t>
+      </w:r>
+      <w:proofErr w:type="spellStart"/>
+      <w:proofErr w:type="gramStart"/>
+      <w:r>
+        <w:t>Minimalus</w:t>
+      </w:r>
+      <w:proofErr w:type="spellEnd"/>
+      <w:r>
+        <w:t xml:space="preserve"> </w:t>
+      </w:r>
+      <w:proofErr w:type="spellStart"/>
+      <w:r>
+        <w:t>žodžio</w:t>
+      </w:r>
+      <w:proofErr w:type="spellEnd"/>
+      <w:r>
+        <w:t xml:space="preserve"> </w:t>
+      </w:r>
+      <w:proofErr w:type="spellStart"/>
+      <w:r>
+        <w:t>ilgis</w:t>
+      </w:r>
+      <w:proofErr w:type="spellEnd"/>
+      <w:r>
+        <w:t xml:space="preserve"> </w:t>
+      </w:r>
+      <w:proofErr w:type="spellStart"/>
+      <w:r>
+        <w:t>yra</w:t>
+      </w:r>
+      <w:proofErr w:type="spellEnd"/>
+      <w:r>
+        <w:t xml:space="preserve"> </w:t>
+      </w:r>
+      <w:proofErr w:type="spellStart"/>
+      <w:r>
+        <w:t>tris</w:t>
+      </w:r>
+      <w:proofErr w:type="spellEnd"/>
+      <w:r>
+        <w:t xml:space="preserve"> </w:t>
+      </w:r>
+      <w:proofErr w:type="spellStart"/>
+      <w:r>
+        <w:t>simboliai</w:t>
+      </w:r>
+      <w:proofErr w:type="spellEnd"/>
+      <w:r>
+        <w:t>.</w:t>
+      </w:r>
+      <w:proofErr w:type="gramEnd"/>
+      <w:r>
+        <w:t xml:space="preserve"> </w:t>
+      </w:r>
+      <w:proofErr w:type="spellStart"/>
+      <w:proofErr w:type="gramStart"/>
+      <w:r>
+        <w:t>Vaizdo</w:t>
+      </w:r>
+      <w:proofErr w:type="spellEnd"/>
+      <w:r>
+        <w:t xml:space="preserve"> </w:t>
+      </w:r>
+      <w:proofErr w:type="spellStart"/>
+      <w:r>
+        <w:t>apačioje</w:t>
+      </w:r>
+      <w:proofErr w:type="spellEnd"/>
+      <w:r>
+        <w:t xml:space="preserve"> </w:t>
+      </w:r>
+      <w:proofErr w:type="spellStart"/>
+      <w:r>
+        <w:t>turi</w:t>
+      </w:r>
+      <w:proofErr w:type="spellEnd"/>
+      <w:r>
+        <w:t xml:space="preserve"> </w:t>
+      </w:r>
+      <w:proofErr w:type="spellStart"/>
+      <w:r>
+        <w:t>būti</w:t>
+      </w:r>
+      <w:proofErr w:type="spellEnd"/>
+      <w:r>
+        <w:t xml:space="preserve"> </w:t>
+      </w:r>
+      <w:proofErr w:type="spellStart"/>
+      <w:r>
+        <w:t>realizuota</w:t>
+      </w:r>
+      <w:proofErr w:type="spellEnd"/>
+      <w:r>
+        <w:t xml:space="preserve"> </w:t>
+      </w:r>
+      <w:proofErr w:type="spellStart"/>
+      <w:r>
+        <w:t>navigaciją</w:t>
+      </w:r>
+      <w:proofErr w:type="spellEnd"/>
+      <w:r>
+        <w:t>.</w:t>
+      </w:r>
+      <w:proofErr w:type="gramEnd"/>
+    </w:p>
+    <w:p>
+      <w:pPr>
+        <w:pStyle w:val="NormalWeb"/>
         <w:spacing w:beforeAutospacing="0" w:afterAutospacing="0" w:line="240" w:lineRule="auto"/>
         <w:ind w:firstLine="420"/>
         <w:jc w:val="both"/>
       </w:pPr>
-      <w:r>
-        <w:t>Vaizdas “</w:t>
+      <w:proofErr w:type="spellStart"/>
+      <w:r>
+        <w:t>Vaizdas</w:t>
+      </w:r>
+      <w:proofErr w:type="spellEnd"/>
+      <w:r>
+        <w:t xml:space="preserve"> “</w:t>
       </w:r>
       <w:r>
         <w:rPr>
@@ -627,7 +1519,55 @@
         <w:t>Buy Books</w:t>
       </w:r>
       <w:r>
-        <w:t>” turi tokį pat funkcionalumą kaip ir vaizdas “</w:t>
+        <w:t xml:space="preserve">” </w:t>
+      </w:r>
+      <w:proofErr w:type="spellStart"/>
+      <w:r>
+        <w:t>turi</w:t>
+      </w:r>
+      <w:proofErr w:type="spellEnd"/>
+      <w:r>
+        <w:t xml:space="preserve"> </w:t>
+      </w:r>
+      <w:proofErr w:type="spellStart"/>
+      <w:r>
+        <w:t>tokį</w:t>
+      </w:r>
+      <w:proofErr w:type="spellEnd"/>
+      <w:r>
+        <w:t xml:space="preserve"> pat </w:t>
+      </w:r>
+      <w:proofErr w:type="spellStart"/>
+      <w:r>
+        <w:t>funkcionalumą</w:t>
+      </w:r>
+      <w:proofErr w:type="spellEnd"/>
+      <w:r>
+        <w:t xml:space="preserve"> </w:t>
+      </w:r>
+      <w:proofErr w:type="spellStart"/>
+      <w:r>
+        <w:t>kaip</w:t>
+      </w:r>
+      <w:proofErr w:type="spellEnd"/>
+      <w:r>
+        <w:t xml:space="preserve"> </w:t>
+      </w:r>
+      <w:proofErr w:type="spellStart"/>
+      <w:r>
+        <w:t>ir</w:t>
+      </w:r>
+      <w:proofErr w:type="spellEnd"/>
+      <w:r>
+        <w:t xml:space="preserve"> </w:t>
+      </w:r>
+      <w:proofErr w:type="spellStart"/>
+      <w:r>
+        <w:t>vaizdas</w:t>
+      </w:r>
+      <w:proofErr w:type="spellEnd"/>
+      <w:r>
+        <w:t xml:space="preserve"> “</w:t>
       </w:r>
       <w:r>
         <w:rPr>
@@ -637,50 +1577,112 @@
         <w:t>Browse</w:t>
       </w:r>
       <w:r>
-        <w:t>”. Papildomai šiame vaizde prie knygos turi būti nurodyta knygos kaina ir mygtukas “</w:t>
+        <w:t xml:space="preserve">”. </w:t>
+      </w:r>
+      <w:proofErr w:type="spellStart"/>
+      <w:r>
+        <w:t>Papildomai</w:t>
+      </w:r>
+      <w:proofErr w:type="spellEnd"/>
+      <w:r>
+        <w:t xml:space="preserve"> </w:t>
+      </w:r>
+      <w:proofErr w:type="spellStart"/>
+      <w:r>
+        <w:t>šiame</w:t>
+      </w:r>
+      <w:proofErr w:type="spellEnd"/>
+      <w:r>
+        <w:t xml:space="preserve"> </w:t>
+      </w:r>
+      <w:proofErr w:type="spellStart"/>
+      <w:r>
+        <w:t>vaizde</w:t>
+      </w:r>
+      <w:proofErr w:type="spellEnd"/>
+      <w:r>
+        <w:t xml:space="preserve"> </w:t>
+      </w:r>
+      <w:proofErr w:type="spellStart"/>
+      <w:r>
+        <w:t>prie</w:t>
+      </w:r>
+      <w:proofErr w:type="spellEnd"/>
+      <w:r>
+        <w:t xml:space="preserve"> </w:t>
+      </w:r>
+      <w:proofErr w:type="spellStart"/>
+      <w:r>
+        <w:t>knygos</w:t>
+      </w:r>
+      <w:proofErr w:type="spellEnd"/>
+      <w:r>
+        <w:t xml:space="preserve"> </w:t>
+      </w:r>
+      <w:proofErr w:type="spellStart"/>
+      <w:r>
+        <w:t>turi</w:t>
+      </w:r>
+      <w:proofErr w:type="spellEnd"/>
+      <w:r>
+        <w:t xml:space="preserve"> </w:t>
+      </w:r>
+      <w:proofErr w:type="spellStart"/>
+      <w:r>
+        <w:t>būti</w:t>
+      </w:r>
+      <w:proofErr w:type="spellEnd"/>
+      <w:r>
+        <w:t xml:space="preserve"> </w:t>
+      </w:r>
+      <w:proofErr w:type="spellStart"/>
+      <w:r>
+        <w:t>nurodyta</w:t>
+      </w:r>
+      <w:proofErr w:type="spellEnd"/>
+      <w:r>
+        <w:t xml:space="preserve"> </w:t>
+      </w:r>
+      <w:proofErr w:type="spellStart"/>
+      <w:r>
+        <w:t>knygos</w:t>
+      </w:r>
+      <w:proofErr w:type="spellEnd"/>
+      <w:r>
+        <w:t xml:space="preserve"> </w:t>
+      </w:r>
+      <w:proofErr w:type="spellStart"/>
+      <w:r>
+        <w:t>kaina</w:t>
+      </w:r>
+      <w:proofErr w:type="spellEnd"/>
+      <w:r>
+        <w:t xml:space="preserve"> </w:t>
+      </w:r>
+      <w:proofErr w:type="spellStart"/>
+      <w:r>
+        <w:t>ir</w:t>
+      </w:r>
+      <w:proofErr w:type="spellEnd"/>
+      <w:r>
+        <w:t xml:space="preserve"> </w:t>
+      </w:r>
+      <w:proofErr w:type="spellStart"/>
+      <w:r>
+        <w:t>mygtukas</w:t>
+      </w:r>
+      <w:proofErr w:type="spellEnd"/>
+      <w:r>
+        <w:t xml:space="preserve"> “</w:t>
       </w:r>
       <w:r>
         <w:rPr>
           <w:b/>
           <w:bCs/>
         </w:rPr>
-        <w:t>Add to Wishlist</w:t>
-      </w:r>
-      <w:r>
-        <w:t>”. Vaizdo apačioje turi būti realizuota navigaciją.</w:t>
-      </w:r>
-    </w:p>
-    <w:p>
-      <w:pPr>
-        <w:pStyle w:val="prastasistinklapis"/>
-        <w:spacing w:beforeAutospacing="0" w:afterAutospacing="0" w:line="240" w:lineRule="auto"/>
-        <w:ind w:firstLine="420"/>
-        <w:jc w:val="both"/>
-      </w:pPr>
-      <w:r>
-        <w:t>Vaizdas “</w:t>
-      </w:r>
-      <w:r>
-        <w:rPr>
-          <w:b/>
-          <w:bCs/>
-        </w:rPr>
-        <w:t>Favourite books</w:t>
-      </w:r>
-      <w:r>
-        <w:t>” vaizduoja visų peržiūrėtų knygų sąrašą.</w:t>
-      </w:r>
-    </w:p>
-    <w:p>
-      <w:pPr>
-        <w:pStyle w:val="prastasistinklapis"/>
-        <w:spacing w:beforeAutospacing="0" w:afterAutospacing="0" w:line="240" w:lineRule="auto"/>
-        <w:ind w:firstLine="420"/>
-        <w:jc w:val="both"/>
-      </w:pPr>
-      <w:r>
-        <w:t>Vaizdas “</w:t>
-      </w:r>
+        <w:t xml:space="preserve">Add to </w:t>
+      </w:r>
+      <w:proofErr w:type="spellStart"/>
       <w:r>
         <w:rPr>
           <w:b/>
@@ -688,24 +1690,570 @@
         </w:rPr>
         <w:t>Wishlist</w:t>
       </w:r>
-      <w:r>
-        <w:t>” vaizduoja suformuotą knygų pageidavimų sąrašą, kuriame yra nurodomos perkamos knygos, jų kaina, bendra visų pasirinktų knygų kaina, mygtukas “Checkout”.</w:t>
-      </w:r>
-    </w:p>
-    <w:p>
-      <w:pPr>
-        <w:pStyle w:val="prastasistinklapis"/>
+      <w:proofErr w:type="spellEnd"/>
+      <w:r>
+        <w:t xml:space="preserve">”. </w:t>
+      </w:r>
+      <w:proofErr w:type="spellStart"/>
+      <w:proofErr w:type="gramStart"/>
+      <w:r>
+        <w:t>Vaizdo</w:t>
+      </w:r>
+      <w:proofErr w:type="spellEnd"/>
+      <w:r>
+        <w:t xml:space="preserve"> </w:t>
+      </w:r>
+      <w:proofErr w:type="spellStart"/>
+      <w:r>
+        <w:t>apačioje</w:t>
+      </w:r>
+      <w:proofErr w:type="spellEnd"/>
+      <w:r>
+        <w:t xml:space="preserve"> </w:t>
+      </w:r>
+      <w:proofErr w:type="spellStart"/>
+      <w:r>
+        <w:t>turi</w:t>
+      </w:r>
+      <w:proofErr w:type="spellEnd"/>
+      <w:r>
+        <w:t xml:space="preserve"> </w:t>
+      </w:r>
+      <w:proofErr w:type="spellStart"/>
+      <w:r>
+        <w:t>būti</w:t>
+      </w:r>
+      <w:proofErr w:type="spellEnd"/>
+      <w:r>
+        <w:t xml:space="preserve"> </w:t>
+      </w:r>
+      <w:proofErr w:type="spellStart"/>
+      <w:r>
+        <w:t>realizuota</w:t>
+      </w:r>
+      <w:proofErr w:type="spellEnd"/>
+      <w:r>
+        <w:t xml:space="preserve"> </w:t>
+      </w:r>
+      <w:proofErr w:type="spellStart"/>
+      <w:r>
+        <w:t>navigaciją</w:t>
+      </w:r>
+      <w:proofErr w:type="spellEnd"/>
+      <w:r>
+        <w:t>.</w:t>
+      </w:r>
+      <w:proofErr w:type="gramEnd"/>
+    </w:p>
+    <w:p>
+      <w:pPr>
+        <w:pStyle w:val="NormalWeb"/>
         <w:spacing w:beforeAutospacing="0" w:afterAutospacing="0" w:line="240" w:lineRule="auto"/>
         <w:ind w:firstLine="420"/>
         <w:jc w:val="both"/>
       </w:pPr>
-      <w:r>
-        <w:t xml:space="preserve">Visų vaizdų dizainas turi būti panašus į pagrindinio puslapio dizainą. Dizainą galima keisti ir tobulinti suderinant su užsakovu. Visos naudojamos formos turi būti validuojamos, tikrinamas jų turinys. Visas tinklalapis turi validuotis: </w:t>
-      </w:r>
-      <w:hyperlink r:id="rId8" w:history="1">
+      <w:proofErr w:type="spellStart"/>
+      <w:proofErr w:type="gramStart"/>
+      <w:r>
+        <w:t>Vaizdas</w:t>
+      </w:r>
+      <w:proofErr w:type="spellEnd"/>
+      <w:r>
+        <w:t xml:space="preserve"> “</w:t>
+      </w:r>
+      <w:proofErr w:type="spellStart"/>
+      <w:r>
+        <w:rPr>
+          <w:b/>
+          <w:bCs/>
+        </w:rPr>
+        <w:t>Favourite</w:t>
+      </w:r>
+      <w:proofErr w:type="spellEnd"/>
+      <w:r>
+        <w:rPr>
+          <w:b/>
+          <w:bCs/>
+        </w:rPr>
+        <w:t xml:space="preserve"> books</w:t>
+      </w:r>
+      <w:r>
+        <w:t xml:space="preserve">” </w:t>
+      </w:r>
+      <w:proofErr w:type="spellStart"/>
+      <w:r>
+        <w:t>vaizduoja</w:t>
+      </w:r>
+      <w:proofErr w:type="spellEnd"/>
+      <w:r>
+        <w:t xml:space="preserve"> </w:t>
+      </w:r>
+      <w:proofErr w:type="spellStart"/>
+      <w:r>
+        <w:t>visų</w:t>
+      </w:r>
+      <w:proofErr w:type="spellEnd"/>
+      <w:r>
+        <w:t xml:space="preserve"> </w:t>
+      </w:r>
+      <w:proofErr w:type="spellStart"/>
+      <w:r>
+        <w:t>peržiūrėtų</w:t>
+      </w:r>
+      <w:proofErr w:type="spellEnd"/>
+      <w:r>
+        <w:t xml:space="preserve"> </w:t>
+      </w:r>
+      <w:proofErr w:type="spellStart"/>
+      <w:r>
+        <w:t>knygų</w:t>
+      </w:r>
+      <w:proofErr w:type="spellEnd"/>
+      <w:r>
+        <w:t xml:space="preserve"> </w:t>
+      </w:r>
+      <w:proofErr w:type="spellStart"/>
+      <w:r>
+        <w:t>sąrašą</w:t>
+      </w:r>
+      <w:proofErr w:type="spellEnd"/>
+      <w:r>
+        <w:t>.</w:t>
+      </w:r>
+      <w:proofErr w:type="gramEnd"/>
+    </w:p>
+    <w:p>
+      <w:pPr>
+        <w:pStyle w:val="NormalWeb"/>
+        <w:spacing w:beforeAutospacing="0" w:afterAutospacing="0" w:line="240" w:lineRule="auto"/>
+        <w:ind w:firstLine="420"/>
+        <w:jc w:val="both"/>
+      </w:pPr>
+      <w:proofErr w:type="spellStart"/>
+      <w:proofErr w:type="gramStart"/>
+      <w:r>
+        <w:t>Vaizdas</w:t>
+      </w:r>
+      <w:proofErr w:type="spellEnd"/>
+      <w:r>
+        <w:t xml:space="preserve"> “</w:t>
+      </w:r>
+      <w:proofErr w:type="spellStart"/>
+      <w:r>
+        <w:rPr>
+          <w:b/>
+          <w:bCs/>
+        </w:rPr>
+        <w:t>Wishlist</w:t>
+      </w:r>
+      <w:proofErr w:type="spellEnd"/>
+      <w:r>
+        <w:t xml:space="preserve">” </w:t>
+      </w:r>
+      <w:proofErr w:type="spellStart"/>
+      <w:r>
+        <w:t>vaizduoja</w:t>
+      </w:r>
+      <w:proofErr w:type="spellEnd"/>
+      <w:r>
+        <w:t xml:space="preserve"> </w:t>
+      </w:r>
+      <w:proofErr w:type="spellStart"/>
+      <w:r>
+        <w:t>suformuotą</w:t>
+      </w:r>
+      <w:proofErr w:type="spellEnd"/>
+      <w:r>
+        <w:t xml:space="preserve"> </w:t>
+      </w:r>
+      <w:proofErr w:type="spellStart"/>
+      <w:r>
+        <w:t>knygų</w:t>
+      </w:r>
+      <w:proofErr w:type="spellEnd"/>
+      <w:r>
+        <w:t xml:space="preserve"> </w:t>
+      </w:r>
+      <w:proofErr w:type="spellStart"/>
+      <w:r>
+        <w:t>pageidavimų</w:t>
+      </w:r>
+      <w:proofErr w:type="spellEnd"/>
+      <w:r>
+        <w:t xml:space="preserve"> </w:t>
+      </w:r>
+      <w:proofErr w:type="spellStart"/>
+      <w:r>
+        <w:t>sąrašą</w:t>
+      </w:r>
+      <w:proofErr w:type="spellEnd"/>
+      <w:r>
+        <w:t xml:space="preserve">, </w:t>
+      </w:r>
+      <w:proofErr w:type="spellStart"/>
+      <w:r>
+        <w:t>kuriame</w:t>
+      </w:r>
+      <w:proofErr w:type="spellEnd"/>
+      <w:r>
+        <w:t xml:space="preserve"> </w:t>
+      </w:r>
+      <w:proofErr w:type="spellStart"/>
+      <w:r>
+        <w:t>yra</w:t>
+      </w:r>
+      <w:proofErr w:type="spellEnd"/>
+      <w:r>
+        <w:t xml:space="preserve"> </w:t>
+      </w:r>
+      <w:proofErr w:type="spellStart"/>
+      <w:r>
+        <w:t>nurodomos</w:t>
+      </w:r>
+      <w:proofErr w:type="spellEnd"/>
+      <w:r>
+        <w:t xml:space="preserve"> </w:t>
+      </w:r>
+      <w:proofErr w:type="spellStart"/>
+      <w:r>
+        <w:t>perkamos</w:t>
+      </w:r>
+      <w:proofErr w:type="spellEnd"/>
+      <w:r>
+        <w:t xml:space="preserve"> </w:t>
+      </w:r>
+      <w:proofErr w:type="spellStart"/>
+      <w:r>
+        <w:t>knygos</w:t>
+      </w:r>
+      <w:proofErr w:type="spellEnd"/>
+      <w:r>
+        <w:t xml:space="preserve">, </w:t>
+      </w:r>
+      <w:proofErr w:type="spellStart"/>
+      <w:r>
+        <w:t>jų</w:t>
+      </w:r>
+      <w:proofErr w:type="spellEnd"/>
+      <w:r>
+        <w:t xml:space="preserve"> </w:t>
+      </w:r>
+      <w:proofErr w:type="spellStart"/>
+      <w:r>
+        <w:t>kaina</w:t>
+      </w:r>
+      <w:proofErr w:type="spellEnd"/>
+      <w:r>
+        <w:t xml:space="preserve">, </w:t>
+      </w:r>
+      <w:proofErr w:type="spellStart"/>
+      <w:r>
+        <w:t>bendra</w:t>
+      </w:r>
+      <w:proofErr w:type="spellEnd"/>
+      <w:r>
+        <w:t xml:space="preserve"> </w:t>
+      </w:r>
+      <w:proofErr w:type="spellStart"/>
+      <w:r>
+        <w:t>visų</w:t>
+      </w:r>
+      <w:proofErr w:type="spellEnd"/>
+      <w:r>
+        <w:t xml:space="preserve"> </w:t>
+      </w:r>
+      <w:proofErr w:type="spellStart"/>
+      <w:r>
+        <w:t>pasirinktų</w:t>
+      </w:r>
+      <w:proofErr w:type="spellEnd"/>
+      <w:r>
+        <w:t xml:space="preserve"> </w:t>
+      </w:r>
+      <w:proofErr w:type="spellStart"/>
+      <w:r>
+        <w:t>knygų</w:t>
+      </w:r>
+      <w:proofErr w:type="spellEnd"/>
+      <w:r>
+        <w:t xml:space="preserve"> </w:t>
+      </w:r>
+      <w:proofErr w:type="spellStart"/>
+      <w:r>
+        <w:t>kaina</w:t>
+      </w:r>
+      <w:proofErr w:type="spellEnd"/>
+      <w:r>
+        <w:t xml:space="preserve">, </w:t>
+      </w:r>
+      <w:proofErr w:type="spellStart"/>
+      <w:r>
+        <w:t>mygtukas</w:t>
+      </w:r>
+      <w:proofErr w:type="spellEnd"/>
+      <w:r>
+        <w:t xml:space="preserve"> “Checkout”.</w:t>
+      </w:r>
+      <w:proofErr w:type="gramEnd"/>
+    </w:p>
+    <w:p>
+      <w:pPr>
+        <w:pStyle w:val="NormalWeb"/>
+        <w:spacing w:beforeAutospacing="0" w:afterAutospacing="0" w:line="240" w:lineRule="auto"/>
+        <w:ind w:firstLine="420"/>
+        <w:jc w:val="both"/>
+      </w:pPr>
+      <w:proofErr w:type="spellStart"/>
+      <w:proofErr w:type="gramStart"/>
+      <w:r>
+        <w:t>Visų</w:t>
+      </w:r>
+      <w:proofErr w:type="spellEnd"/>
+      <w:r>
+        <w:t xml:space="preserve"> </w:t>
+      </w:r>
+      <w:proofErr w:type="spellStart"/>
+      <w:r>
+        <w:t>vaizdų</w:t>
+      </w:r>
+      <w:proofErr w:type="spellEnd"/>
+      <w:r>
+        <w:t xml:space="preserve"> </w:t>
+      </w:r>
+      <w:proofErr w:type="spellStart"/>
+      <w:r>
+        <w:t>dizainas</w:t>
+      </w:r>
+      <w:proofErr w:type="spellEnd"/>
+      <w:r>
+        <w:t xml:space="preserve"> </w:t>
+      </w:r>
+      <w:proofErr w:type="spellStart"/>
+      <w:r>
+        <w:t>turi</w:t>
+      </w:r>
+      <w:proofErr w:type="spellEnd"/>
+      <w:r>
+        <w:t xml:space="preserve"> </w:t>
+      </w:r>
+      <w:proofErr w:type="spellStart"/>
+      <w:r>
+        <w:t>būti</w:t>
+      </w:r>
+      <w:proofErr w:type="spellEnd"/>
+      <w:r>
+        <w:t xml:space="preserve"> </w:t>
+      </w:r>
+      <w:proofErr w:type="spellStart"/>
+      <w:r>
+        <w:t>panašus</w:t>
+      </w:r>
+      <w:proofErr w:type="spellEnd"/>
+      <w:r>
+        <w:t xml:space="preserve"> į </w:t>
+      </w:r>
+      <w:proofErr w:type="spellStart"/>
+      <w:r>
+        <w:t>pagrindinio</w:t>
+      </w:r>
+      <w:proofErr w:type="spellEnd"/>
+      <w:r>
+        <w:t xml:space="preserve"> </w:t>
+      </w:r>
+      <w:proofErr w:type="spellStart"/>
+      <w:r>
+        <w:t>puslapio</w:t>
+      </w:r>
+      <w:proofErr w:type="spellEnd"/>
+      <w:r>
+        <w:t xml:space="preserve"> </w:t>
+      </w:r>
+      <w:proofErr w:type="spellStart"/>
+      <w:r>
+        <w:t>dizainą</w:t>
+      </w:r>
+      <w:proofErr w:type="spellEnd"/>
+      <w:r>
+        <w:t>.</w:t>
+      </w:r>
+      <w:proofErr w:type="gramEnd"/>
+      <w:r>
+        <w:t xml:space="preserve"> </w:t>
+      </w:r>
+      <w:proofErr w:type="spellStart"/>
+      <w:proofErr w:type="gramStart"/>
+      <w:r>
+        <w:t>Dizainą</w:t>
+      </w:r>
+      <w:proofErr w:type="spellEnd"/>
+      <w:r>
+        <w:t xml:space="preserve"> </w:t>
+      </w:r>
+      <w:proofErr w:type="spellStart"/>
+      <w:r>
+        <w:t>galima</w:t>
+      </w:r>
+      <w:proofErr w:type="spellEnd"/>
+      <w:r>
+        <w:t xml:space="preserve"> </w:t>
+      </w:r>
+      <w:proofErr w:type="spellStart"/>
+      <w:r>
+        <w:t>keisti</w:t>
+      </w:r>
+      <w:proofErr w:type="spellEnd"/>
+      <w:r>
+        <w:t xml:space="preserve"> </w:t>
+      </w:r>
+      <w:proofErr w:type="spellStart"/>
+      <w:r>
+        <w:t>ir</w:t>
+      </w:r>
+      <w:proofErr w:type="spellEnd"/>
+      <w:r>
+        <w:t xml:space="preserve"> </w:t>
+      </w:r>
+      <w:proofErr w:type="spellStart"/>
+      <w:r>
+        <w:t>tobulinti</w:t>
+      </w:r>
+      <w:proofErr w:type="spellEnd"/>
+      <w:r>
+        <w:t xml:space="preserve"> </w:t>
+      </w:r>
+      <w:proofErr w:type="spellStart"/>
+      <w:r>
+        <w:t>suderinant</w:t>
+      </w:r>
+      <w:proofErr w:type="spellEnd"/>
+      <w:r>
+        <w:t xml:space="preserve"> </w:t>
+      </w:r>
+      <w:proofErr w:type="spellStart"/>
+      <w:r>
+        <w:t>su</w:t>
+      </w:r>
+      <w:proofErr w:type="spellEnd"/>
+      <w:r>
+        <w:t xml:space="preserve"> </w:t>
+      </w:r>
+      <w:proofErr w:type="spellStart"/>
+      <w:r>
+        <w:t>užsakovu</w:t>
+      </w:r>
+      <w:proofErr w:type="spellEnd"/>
+      <w:r>
+        <w:t>.</w:t>
+      </w:r>
+      <w:proofErr w:type="gramEnd"/>
+      <w:r>
+        <w:t xml:space="preserve"> </w:t>
+      </w:r>
+      <w:proofErr w:type="spellStart"/>
+      <w:proofErr w:type="gramStart"/>
+      <w:r>
+        <w:t>Visos</w:t>
+      </w:r>
+      <w:proofErr w:type="spellEnd"/>
+      <w:r>
+        <w:t xml:space="preserve"> </w:t>
+      </w:r>
+      <w:proofErr w:type="spellStart"/>
+      <w:r>
+        <w:t>naudojamos</w:t>
+      </w:r>
+      <w:proofErr w:type="spellEnd"/>
+      <w:r>
+        <w:t xml:space="preserve"> </w:t>
+      </w:r>
+      <w:proofErr w:type="spellStart"/>
+      <w:r>
+        <w:t>formos</w:t>
+      </w:r>
+      <w:proofErr w:type="spellEnd"/>
+      <w:r>
+        <w:t xml:space="preserve"> </w:t>
+      </w:r>
+      <w:proofErr w:type="spellStart"/>
+      <w:r>
+        <w:t>turi</w:t>
+      </w:r>
+      <w:proofErr w:type="spellEnd"/>
+      <w:r>
+        <w:t xml:space="preserve"> </w:t>
+      </w:r>
+      <w:proofErr w:type="spellStart"/>
+      <w:r>
+        <w:t>būti</w:t>
+      </w:r>
+      <w:proofErr w:type="spellEnd"/>
+      <w:r>
+        <w:t xml:space="preserve"> </w:t>
+      </w:r>
+      <w:proofErr w:type="spellStart"/>
+      <w:r>
+        <w:t>validuojamos</w:t>
+      </w:r>
+      <w:proofErr w:type="spellEnd"/>
+      <w:r>
+        <w:t xml:space="preserve">, </w:t>
+      </w:r>
+      <w:proofErr w:type="spellStart"/>
+      <w:r>
+        <w:t>tikrinamas</w:t>
+      </w:r>
+      <w:proofErr w:type="spellEnd"/>
+      <w:r>
+        <w:t xml:space="preserve"> </w:t>
+      </w:r>
+      <w:proofErr w:type="spellStart"/>
+      <w:r>
+        <w:t>jų</w:t>
+      </w:r>
+      <w:proofErr w:type="spellEnd"/>
+      <w:r>
+        <w:t xml:space="preserve"> </w:t>
+      </w:r>
+      <w:proofErr w:type="spellStart"/>
+      <w:r>
+        <w:t>turinys</w:t>
+      </w:r>
+      <w:proofErr w:type="spellEnd"/>
+      <w:r>
+        <w:t>.</w:t>
+      </w:r>
+      <w:proofErr w:type="gramEnd"/>
+      <w:r>
+        <w:t xml:space="preserve"> Visas </w:t>
+      </w:r>
+      <w:proofErr w:type="spellStart"/>
+      <w:r>
+        <w:t>tinklalapis</w:t>
+      </w:r>
+      <w:proofErr w:type="spellEnd"/>
+      <w:r>
+        <w:t xml:space="preserve"> </w:t>
+      </w:r>
+      <w:proofErr w:type="spellStart"/>
+      <w:r>
+        <w:t>turi</w:t>
+      </w:r>
+      <w:proofErr w:type="spellEnd"/>
+      <w:r>
+        <w:t xml:space="preserve"> </w:t>
+      </w:r>
+      <w:proofErr w:type="spellStart"/>
+      <w:r>
+        <w:t>validuotis</w:t>
+      </w:r>
+      <w:proofErr w:type="spellEnd"/>
+      <w:r>
+        <w:t xml:space="preserve">: </w:t>
+      </w:r>
+      <w:hyperlink r:id="rId7" w:history="1">
         <w:r>
           <w:rPr>
-            <w:rStyle w:val="Perirtashipersaitas"/>
+            <w:rStyle w:val="FollowedHyperlink"/>
           </w:rPr>
           <w:t>https://validator.w3.org.</w:t>
         </w:r>
@@ -713,38 +2261,141 @@
     </w:p>
     <w:p>
       <w:pPr>
-        <w:pStyle w:val="prastasistinklapis"/>
-        <w:spacing w:beforeAutospacing="0" w:afterAutospacing="0" w:line="240" w:lineRule="auto"/>
-        <w:jc w:val="both"/>
-      </w:pPr>
-      <w:r>
-        <w:t>Jums yra palikta galimybė teikti pasiūlymus dėl tinklalapio vaizdų ir dizaino, bei funkcionalumo.</w:t>
-      </w:r>
-    </w:p>
-    <w:p>
-      <w:pPr>
-        <w:pStyle w:val="prastasistinklapis"/>
-        <w:spacing w:beforeAutospacing="0" w:afterAutospacing="0" w:line="240" w:lineRule="auto"/>
-        <w:jc w:val="both"/>
-      </w:pPr>
-    </w:p>
-    <w:p>
-      <w:pPr>
-        <w:pStyle w:val="prastasistinklapis"/>
-        <w:spacing w:beforeAutospacing="0" w:afterAutospacing="0" w:line="240" w:lineRule="auto"/>
-        <w:jc w:val="both"/>
-      </w:pPr>
-    </w:p>
-    <w:p>
-      <w:pPr>
-        <w:pStyle w:val="prastasistinklapis"/>
-        <w:spacing w:beforeAutospacing="0" w:afterAutospacing="0" w:line="240" w:lineRule="auto"/>
-        <w:jc w:val="both"/>
-      </w:pPr>
-    </w:p>
-    <w:p>
-      <w:pPr>
-        <w:pStyle w:val="prastasistinklapis"/>
+        <w:pStyle w:val="NormalWeb"/>
+        <w:spacing w:beforeAutospacing="0" w:afterAutospacing="0" w:line="240" w:lineRule="auto"/>
+        <w:jc w:val="both"/>
+      </w:pPr>
+      <w:proofErr w:type="spellStart"/>
+      <w:r>
+        <w:t>Jums</w:t>
+      </w:r>
+      <w:proofErr w:type="spellEnd"/>
+      <w:r>
+        <w:t xml:space="preserve"> </w:t>
+      </w:r>
+      <w:proofErr w:type="spellStart"/>
+      <w:r>
+        <w:t>yra</w:t>
+      </w:r>
+      <w:proofErr w:type="spellEnd"/>
+      <w:r>
+        <w:t xml:space="preserve"> </w:t>
+      </w:r>
+      <w:proofErr w:type="spellStart"/>
+      <w:r>
+        <w:t>palikta</w:t>
+      </w:r>
+      <w:proofErr w:type="spellEnd"/>
+      <w:r>
+        <w:t xml:space="preserve"> </w:t>
+      </w:r>
+      <w:proofErr w:type="spellStart"/>
+      <w:r>
+        <w:t>galimybė</w:t>
+      </w:r>
+      <w:proofErr w:type="spellEnd"/>
+      <w:r>
+        <w:t xml:space="preserve"> </w:t>
+      </w:r>
+      <w:proofErr w:type="spellStart"/>
+      <w:r>
+        <w:t>teikti</w:t>
+      </w:r>
+      <w:proofErr w:type="spellEnd"/>
+      <w:r>
+        <w:t xml:space="preserve"> </w:t>
+      </w:r>
+      <w:proofErr w:type="spellStart"/>
+      <w:r>
+        <w:t>pasiūlymus</w:t>
+      </w:r>
+      <w:proofErr w:type="spellEnd"/>
+      <w:r>
+        <w:t xml:space="preserve"> </w:t>
+      </w:r>
+      <w:proofErr w:type="spellStart"/>
+      <w:proofErr w:type="gramStart"/>
+      <w:r>
+        <w:t>dėl</w:t>
+      </w:r>
+      <w:proofErr w:type="spellEnd"/>
+      <w:proofErr w:type="gramEnd"/>
+      <w:r>
+        <w:t xml:space="preserve"> </w:t>
+      </w:r>
+      <w:proofErr w:type="spellStart"/>
+      <w:r>
+        <w:t>tinklalapio</w:t>
+      </w:r>
+      <w:proofErr w:type="spellEnd"/>
+      <w:r>
+        <w:t xml:space="preserve"> </w:t>
+      </w:r>
+      <w:proofErr w:type="spellStart"/>
+      <w:r>
+        <w:t>vaizdų</w:t>
+      </w:r>
+      <w:proofErr w:type="spellEnd"/>
+      <w:r>
+        <w:t xml:space="preserve"> </w:t>
+      </w:r>
+      <w:proofErr w:type="spellStart"/>
+      <w:r>
+        <w:t>ir</w:t>
+      </w:r>
+      <w:proofErr w:type="spellEnd"/>
+      <w:r>
+        <w:t xml:space="preserve"> </w:t>
+      </w:r>
+      <w:proofErr w:type="spellStart"/>
+      <w:r>
+        <w:t>dizaino</w:t>
+      </w:r>
+      <w:proofErr w:type="spellEnd"/>
+      <w:r>
+        <w:t xml:space="preserve">, </w:t>
+      </w:r>
+      <w:proofErr w:type="spellStart"/>
+      <w:r>
+        <w:t>bei</w:t>
+      </w:r>
+      <w:proofErr w:type="spellEnd"/>
+      <w:r>
+        <w:t xml:space="preserve"> </w:t>
+      </w:r>
+      <w:proofErr w:type="spellStart"/>
+      <w:r>
+        <w:t>funkcionalumo</w:t>
+      </w:r>
+      <w:proofErr w:type="spellEnd"/>
+      <w:r>
+        <w:t>.</w:t>
+      </w:r>
+    </w:p>
+    <w:p>
+      <w:pPr>
+        <w:pStyle w:val="NormalWeb"/>
+        <w:spacing w:beforeAutospacing="0" w:afterAutospacing="0" w:line="240" w:lineRule="auto"/>
+        <w:jc w:val="both"/>
+      </w:pPr>
+    </w:p>
+    <w:p>
+      <w:pPr>
+        <w:pStyle w:val="NormalWeb"/>
+        <w:spacing w:beforeAutospacing="0" w:afterAutospacing="0" w:line="240" w:lineRule="auto"/>
+        <w:jc w:val="both"/>
+      </w:pPr>
+    </w:p>
+    <w:p>
+      <w:pPr>
+        <w:pStyle w:val="NormalWeb"/>
+        <w:spacing w:beforeAutospacing="0" w:afterAutospacing="0" w:line="240" w:lineRule="auto"/>
+        <w:jc w:val="both"/>
+      </w:pPr>
+    </w:p>
+    <w:p>
+      <w:pPr>
+        <w:pStyle w:val="NormalWeb"/>
         <w:spacing w:beforeAutospacing="0" w:afterAutospacing="0" w:line="240" w:lineRule="auto"/>
         <w:jc w:val="both"/>
       </w:pPr>
@@ -754,33 +2405,180 @@
     </w:p>
     <w:p>
       <w:pPr>
-        <w:pStyle w:val="prastasistinklapis"/>
-        <w:spacing w:beforeAutospacing="0" w:afterAutospacing="0" w:line="240" w:lineRule="auto"/>
-        <w:jc w:val="both"/>
-      </w:pPr>
-      <w:r>
-        <w:t>Turi knygos but masyve.</w:t>
-      </w:r>
-    </w:p>
-    <w:p>
-      <w:pPr>
-        <w:pStyle w:val="prastasistinklapis"/>
-        <w:spacing w:beforeAutospacing="0" w:afterAutospacing="0" w:line="240" w:lineRule="auto"/>
-        <w:jc w:val="both"/>
-      </w:pPr>
-      <w:r>
-        <w:t>Generuoja automatiskai pagal funkcija, kuri kiekviena knyga prided kaip atskira divuka</w:t>
-      </w:r>
-      <w:r>
-        <w:t xml:space="preserve"> (truksta mygtuko pirkti)</w:t>
-      </w:r>
-      <w:r>
-        <w:t>. Masyve guli objektai.</w:t>
-      </w:r>
-    </w:p>
-    <w:p>
-      <w:pPr>
-        <w:pStyle w:val="prastasistinklapis"/>
+        <w:pStyle w:val="NormalWeb"/>
+        <w:spacing w:beforeAutospacing="0" w:afterAutospacing="0" w:line="240" w:lineRule="auto"/>
+        <w:jc w:val="both"/>
+      </w:pPr>
+      <w:proofErr w:type="spellStart"/>
+      <w:proofErr w:type="gramStart"/>
+      <w:r>
+        <w:t>Turi</w:t>
+      </w:r>
+      <w:proofErr w:type="spellEnd"/>
+      <w:r>
+        <w:t xml:space="preserve"> </w:t>
+      </w:r>
+      <w:proofErr w:type="spellStart"/>
+      <w:r>
+        <w:t>knygos</w:t>
+      </w:r>
+      <w:proofErr w:type="spellEnd"/>
+      <w:r>
+        <w:t xml:space="preserve"> but </w:t>
+      </w:r>
+      <w:proofErr w:type="spellStart"/>
+      <w:r>
+        <w:t>masyve</w:t>
+      </w:r>
+      <w:proofErr w:type="spellEnd"/>
+      <w:r>
+        <w:t>.</w:t>
+      </w:r>
+      <w:proofErr w:type="gramEnd"/>
+    </w:p>
+    <w:p>
+      <w:pPr>
+        <w:pStyle w:val="NormalWeb"/>
+        <w:spacing w:beforeAutospacing="0" w:afterAutospacing="0" w:line="240" w:lineRule="auto"/>
+        <w:jc w:val="both"/>
+      </w:pPr>
+      <w:proofErr w:type="spellStart"/>
+      <w:r>
+        <w:t>Generuoja</w:t>
+      </w:r>
+      <w:proofErr w:type="spellEnd"/>
+      <w:r>
+        <w:t xml:space="preserve"> </w:t>
+      </w:r>
+      <w:proofErr w:type="spellStart"/>
+      <w:r>
+        <w:t>automatiskai</w:t>
+      </w:r>
+      <w:proofErr w:type="spellEnd"/>
+      <w:r>
+        <w:t xml:space="preserve"> </w:t>
+      </w:r>
+      <w:proofErr w:type="spellStart"/>
+      <w:r>
+        <w:t>pagal</w:t>
+      </w:r>
+      <w:proofErr w:type="spellEnd"/>
+      <w:r>
+        <w:t xml:space="preserve"> </w:t>
+      </w:r>
+      <w:proofErr w:type="spellStart"/>
+      <w:r>
+        <w:t>funkcija</w:t>
+      </w:r>
+      <w:proofErr w:type="spellEnd"/>
+      <w:r>
+        <w:t xml:space="preserve">, </w:t>
+      </w:r>
+      <w:proofErr w:type="spellStart"/>
+      <w:r>
+        <w:t>kuri</w:t>
+      </w:r>
+      <w:proofErr w:type="spellEnd"/>
+      <w:r>
+        <w:t xml:space="preserve"> </w:t>
+      </w:r>
+      <w:proofErr w:type="spellStart"/>
+      <w:r>
+        <w:t>kiekviena</w:t>
+      </w:r>
+      <w:proofErr w:type="spellEnd"/>
+      <w:r>
+        <w:t xml:space="preserve"> </w:t>
+      </w:r>
+      <w:proofErr w:type="spellStart"/>
+      <w:r>
+        <w:t>knyga</w:t>
+      </w:r>
+      <w:proofErr w:type="spellEnd"/>
+      <w:r>
+        <w:t xml:space="preserve"> prided </w:t>
+      </w:r>
+      <w:proofErr w:type="spellStart"/>
+      <w:r>
+        <w:t>kaip</w:t>
+      </w:r>
+      <w:proofErr w:type="spellEnd"/>
+      <w:r>
+        <w:t xml:space="preserve"> </w:t>
+      </w:r>
+      <w:proofErr w:type="spellStart"/>
+      <w:r>
+        <w:t>atskira</w:t>
+      </w:r>
+      <w:proofErr w:type="spellEnd"/>
+      <w:r>
+        <w:t xml:space="preserve"> </w:t>
+      </w:r>
+      <w:proofErr w:type="spellStart"/>
+      <w:r>
+        <w:t>divuka</w:t>
+      </w:r>
+      <w:proofErr w:type="spellEnd"/>
+      <w:r>
+        <w:t xml:space="preserve"> (</w:t>
+      </w:r>
+      <w:proofErr w:type="spellStart"/>
+      <w:r>
+        <w:t>truksta</w:t>
+      </w:r>
+      <w:proofErr w:type="spellEnd"/>
+      <w:r>
+        <w:t xml:space="preserve"> </w:t>
+      </w:r>
+      <w:proofErr w:type="spellStart"/>
+      <w:r>
+        <w:t>mygtuko</w:t>
+      </w:r>
+      <w:proofErr w:type="spellEnd"/>
+      <w:r>
+        <w:t xml:space="preserve"> </w:t>
+      </w:r>
+      <w:proofErr w:type="spellStart"/>
+      <w:r>
+        <w:t>pirkti</w:t>
+      </w:r>
+      <w:proofErr w:type="spellEnd"/>
+      <w:r>
+        <w:t>)</w:t>
+      </w:r>
+      <w:r>
+        <w:t xml:space="preserve">. </w:t>
+      </w:r>
+      <w:proofErr w:type="spellStart"/>
+      <w:proofErr w:type="gramStart"/>
+      <w:r>
+        <w:t>Masyve</w:t>
+      </w:r>
+      <w:proofErr w:type="spellEnd"/>
+      <w:r>
+        <w:t xml:space="preserve"> </w:t>
+      </w:r>
+      <w:proofErr w:type="spellStart"/>
+      <w:r>
+        <w:t>guli</w:t>
+      </w:r>
+      <w:proofErr w:type="spellEnd"/>
+      <w:r>
+        <w:t xml:space="preserve"> </w:t>
+      </w:r>
+      <w:proofErr w:type="spellStart"/>
+      <w:r>
+        <w:t>objektai</w:t>
+      </w:r>
+      <w:proofErr w:type="spellEnd"/>
+      <w:r>
+        <w:t>.</w:t>
+      </w:r>
+      <w:proofErr w:type="gramEnd"/>
+    </w:p>
+    <w:p>
+      <w:pPr>
+        <w:pStyle w:val="NormalWeb"/>
         <w:numPr>
           <w:ilvl w:val="0"/>
           <w:numId w:val="6"/>
@@ -788,13 +2586,66 @@
         <w:spacing w:beforeAutospacing="0" w:afterAutospacing="0" w:line="240" w:lineRule="auto"/>
         <w:jc w:val="both"/>
       </w:pPr>
-      <w:r>
-        <w:t>Sudet visas knygas kaip obj I js masyva (Birute)</w:t>
-      </w:r>
-    </w:p>
-    <w:p>
-      <w:pPr>
-        <w:pStyle w:val="prastasistinklapis"/>
+      <w:proofErr w:type="spellStart"/>
+      <w:r>
+        <w:t>Sudet</w:t>
+      </w:r>
+      <w:proofErr w:type="spellEnd"/>
+      <w:r>
+        <w:t xml:space="preserve"> visas </w:t>
+      </w:r>
+      <w:proofErr w:type="spellStart"/>
+      <w:r>
+        <w:t>knygas</w:t>
+      </w:r>
+      <w:proofErr w:type="spellEnd"/>
+      <w:r>
+        <w:t xml:space="preserve"> </w:t>
+      </w:r>
+      <w:proofErr w:type="spellStart"/>
+      <w:r>
+        <w:t>kaip</w:t>
+      </w:r>
+      <w:proofErr w:type="spellEnd"/>
+      <w:r>
+        <w:t xml:space="preserve"> </w:t>
+      </w:r>
+      <w:proofErr w:type="spellStart"/>
+      <w:r>
+        <w:t>obj</w:t>
+      </w:r>
+      <w:proofErr w:type="spellEnd"/>
+      <w:r>
+        <w:t xml:space="preserve"> I </w:t>
+      </w:r>
+      <w:proofErr w:type="spellStart"/>
+      <w:r>
+        <w:t>js</w:t>
+      </w:r>
+      <w:proofErr w:type="spellEnd"/>
+      <w:r>
+        <w:t xml:space="preserve"> </w:t>
+      </w:r>
+      <w:proofErr w:type="spellStart"/>
+      <w:r>
+        <w:t>masyva</w:t>
+      </w:r>
+      <w:proofErr w:type="spellEnd"/>
+      <w:r>
+        <w:t xml:space="preserve"> (</w:t>
+      </w:r>
+      <w:proofErr w:type="spellStart"/>
+      <w:r>
+        <w:t>Birute</w:t>
+      </w:r>
+      <w:proofErr w:type="spellEnd"/>
+      <w:r>
+        <w:t>)</w:t>
+      </w:r>
+    </w:p>
+    <w:p>
+      <w:pPr>
+        <w:pStyle w:val="NormalWeb"/>
         <w:numPr>
           <w:ilvl w:val="0"/>
           <w:numId w:val="6"/>
@@ -802,13 +2653,186 @@
         <w:spacing w:beforeAutospacing="0" w:afterAutospacing="0" w:line="240" w:lineRule="auto"/>
         <w:jc w:val="both"/>
       </w:pPr>
-      <w:r>
-        <w:t>Kaip atvaizduoti po tam tikra kieki(ideja yra galbut ta masyva kirsti I mazesnius masyvus, kuri atvaizduoja kaip mazesne dali atskirame psl po burbuliuku)</w:t>
-      </w:r>
-    </w:p>
-    <w:p>
-      <w:pPr>
-        <w:pStyle w:val="prastasistinklapis"/>
+      <w:proofErr w:type="spellStart"/>
+      <w:r>
+        <w:t>Kaip</w:t>
+      </w:r>
+      <w:proofErr w:type="spellEnd"/>
+      <w:r>
+        <w:t xml:space="preserve"> </w:t>
+      </w:r>
+      <w:proofErr w:type="spellStart"/>
+      <w:r>
+        <w:t>atvaizduoti</w:t>
+      </w:r>
+      <w:proofErr w:type="spellEnd"/>
+      <w:r>
+        <w:t xml:space="preserve"> </w:t>
+      </w:r>
+      <w:proofErr w:type="spellStart"/>
+      <w:r>
+        <w:t>po</w:t>
+      </w:r>
+      <w:proofErr w:type="spellEnd"/>
+      <w:r>
+        <w:t xml:space="preserve"> tam </w:t>
+      </w:r>
+      <w:proofErr w:type="spellStart"/>
+      <w:r>
+        <w:t>tikra</w:t>
+      </w:r>
+      <w:proofErr w:type="spellEnd"/>
+      <w:r>
+        <w:t xml:space="preserve"> </w:t>
+      </w:r>
+      <w:proofErr w:type="spellStart"/>
+      <w:r>
+        <w:t>kieki</w:t>
+      </w:r>
+      <w:proofErr w:type="spellEnd"/>
+      <w:r>
+        <w:t>(</w:t>
+      </w:r>
+      <w:proofErr w:type="spellStart"/>
+      <w:r>
+        <w:t>ideja</w:t>
+      </w:r>
+      <w:proofErr w:type="spellEnd"/>
+      <w:r>
+        <w:t xml:space="preserve"> </w:t>
+      </w:r>
+      <w:proofErr w:type="spellStart"/>
+      <w:r>
+        <w:t>yra</w:t>
+      </w:r>
+      <w:proofErr w:type="spellEnd"/>
+      <w:r>
+        <w:t xml:space="preserve"> </w:t>
+      </w:r>
+      <w:proofErr w:type="spellStart"/>
+      <w:r>
+        <w:t>galbut</w:t>
+      </w:r>
+      <w:proofErr w:type="spellEnd"/>
+      <w:r>
+        <w:t xml:space="preserve"> </w:t>
+      </w:r>
+      <w:proofErr w:type="spellStart"/>
+      <w:r>
+        <w:t>ta</w:t>
+      </w:r>
+      <w:proofErr w:type="spellEnd"/>
+      <w:r>
+        <w:t xml:space="preserve"> </w:t>
+      </w:r>
+      <w:proofErr w:type="spellStart"/>
+      <w:r>
+        <w:t>masyva</w:t>
+      </w:r>
+      <w:proofErr w:type="spellEnd"/>
+      <w:r>
+        <w:t xml:space="preserve"> </w:t>
+      </w:r>
+      <w:proofErr w:type="spellStart"/>
+      <w:r>
+        <w:t>kirsti</w:t>
+      </w:r>
+      <w:proofErr w:type="spellEnd"/>
+      <w:r>
+        <w:t xml:space="preserve"> I </w:t>
+      </w:r>
+      <w:proofErr w:type="spellStart"/>
+      <w:r>
+        <w:t>mazesnius</w:t>
+      </w:r>
+      <w:proofErr w:type="spellEnd"/>
+      <w:r>
+        <w:t xml:space="preserve"> </w:t>
+      </w:r>
+      <w:proofErr w:type="spellStart"/>
+      <w:r>
+        <w:t>masyvus</w:t>
+      </w:r>
+      <w:proofErr w:type="spellEnd"/>
+      <w:r>
+        <w:t xml:space="preserve">, </w:t>
+      </w:r>
+      <w:proofErr w:type="spellStart"/>
+      <w:r>
+        <w:t>kuri</w:t>
+      </w:r>
+      <w:proofErr w:type="spellEnd"/>
+      <w:r>
+        <w:t xml:space="preserve"> </w:t>
+      </w:r>
+      <w:proofErr w:type="spellStart"/>
+      <w:r>
+        <w:t>atvaizduoja</w:t>
+      </w:r>
+      <w:proofErr w:type="spellEnd"/>
+      <w:r>
+        <w:t xml:space="preserve"> </w:t>
+      </w:r>
+      <w:proofErr w:type="spellStart"/>
+      <w:r>
+        <w:t>kaip</w:t>
+      </w:r>
+      <w:proofErr w:type="spellEnd"/>
+      <w:r>
+        <w:t xml:space="preserve"> </w:t>
+      </w:r>
+      <w:proofErr w:type="spellStart"/>
+      <w:r>
+        <w:t>mazesne</w:t>
+      </w:r>
+      <w:proofErr w:type="spellEnd"/>
+      <w:r>
+        <w:t xml:space="preserve"> </w:t>
+      </w:r>
+      <w:proofErr w:type="spellStart"/>
+      <w:r>
+        <w:t>dali</w:t>
+      </w:r>
+      <w:proofErr w:type="spellEnd"/>
+      <w:r>
+        <w:t xml:space="preserve"> </w:t>
+      </w:r>
+      <w:proofErr w:type="spellStart"/>
+      <w:r>
+        <w:t>atskirame</w:t>
+      </w:r>
+      <w:proofErr w:type="spellEnd"/>
+      <w:r>
+        <w:t xml:space="preserve"> </w:t>
+      </w:r>
+      <w:proofErr w:type="spellStart"/>
+      <w:r>
+        <w:t>psl</w:t>
+      </w:r>
+      <w:proofErr w:type="spellEnd"/>
+      <w:r>
+        <w:t xml:space="preserve"> </w:t>
+      </w:r>
+      <w:proofErr w:type="spellStart"/>
+      <w:r>
+        <w:t>po</w:t>
+      </w:r>
+      <w:proofErr w:type="spellEnd"/>
+      <w:r>
+        <w:t xml:space="preserve"> </w:t>
+      </w:r>
+      <w:proofErr w:type="spellStart"/>
+      <w:r>
+        <w:t>burbuliuku</w:t>
+      </w:r>
+      <w:proofErr w:type="spellEnd"/>
+      <w:r>
+        <w:t>)</w:t>
+      </w:r>
+    </w:p>
+    <w:p>
+      <w:pPr>
+        <w:pStyle w:val="NormalWeb"/>
         <w:numPr>
           <w:ilvl w:val="0"/>
           <w:numId w:val="6"/>
@@ -816,16 +2840,34 @@
         <w:spacing w:beforeAutospacing="0" w:afterAutospacing="0" w:line="240" w:lineRule="auto"/>
         <w:jc w:val="both"/>
       </w:pPr>
-      <w:r>
-        <w:t>Knygu masyve pap laukelis</w:t>
-      </w:r>
+      <w:proofErr w:type="spellStart"/>
+      <w:r>
+        <w:t>Knygu</w:t>
+      </w:r>
+      <w:proofErr w:type="spellEnd"/>
+      <w:r>
+        <w:t xml:space="preserve"> </w:t>
+      </w:r>
+      <w:proofErr w:type="spellStart"/>
+      <w:r>
+        <w:t>masyve</w:t>
+      </w:r>
+      <w:proofErr w:type="spellEnd"/>
+      <w:r>
+        <w:t xml:space="preserve"> pap </w:t>
+      </w:r>
+      <w:proofErr w:type="spellStart"/>
+      <w:r>
+        <w:t>laukelis</w:t>
+      </w:r>
+      <w:proofErr w:type="spellEnd"/>
       <w:r>
         <w:t>:</w:t>
       </w:r>
     </w:p>
     <w:p>
       <w:pPr>
-        <w:pStyle w:val="Sraopastraipa"/>
+        <w:pStyle w:val="ListParagraph"/>
         <w:widowControl/>
         <w:numPr>
           <w:ilvl w:val="0"/>
@@ -853,7 +2895,7 @@
     </w:p>
     <w:p>
       <w:pPr>
-        <w:pStyle w:val="Sraopastraipa"/>
+        <w:pStyle w:val="ListParagraph"/>
         <w:widowControl/>
         <w:numPr>
           <w:ilvl w:val="0"/>
@@ -881,7 +2923,7 @@
     </w:p>
     <w:p>
       <w:pPr>
-        <w:pStyle w:val="Sraopastraipa"/>
+        <w:pStyle w:val="ListParagraph"/>
         <w:widowControl/>
         <w:numPr>
           <w:ilvl w:val="0"/>
@@ -909,7 +2951,7 @@
     </w:p>
     <w:p>
       <w:pPr>
-        <w:pStyle w:val="Sraopastraipa"/>
+        <w:pStyle w:val="ListParagraph"/>
         <w:widowControl/>
         <w:numPr>
           <w:ilvl w:val="0"/>
@@ -937,7 +2979,7 @@
     </w:p>
     <w:p>
       <w:pPr>
-        <w:pStyle w:val="Sraopastraipa"/>
+        <w:pStyle w:val="ListParagraph"/>
         <w:widowControl/>
         <w:numPr>
           <w:ilvl w:val="0"/>
@@ -965,7 +3007,7 @@
     </w:p>
     <w:p>
       <w:pPr>
-        <w:pStyle w:val="Sraopastraipa"/>
+        <w:pStyle w:val="ListParagraph"/>
         <w:widowControl/>
         <w:numPr>
           <w:ilvl w:val="0"/>
@@ -993,7 +3035,7 @@
     </w:p>
     <w:p>
       <w:pPr>
-        <w:pStyle w:val="Sraopastraipa"/>
+        <w:pStyle w:val="ListParagraph"/>
         <w:widowControl/>
         <w:numPr>
           <w:ilvl w:val="0"/>
@@ -1021,7 +3063,7 @@
     </w:p>
     <w:p>
       <w:pPr>
-        <w:pStyle w:val="Sraopastraipa"/>
+        <w:pStyle w:val="ListParagraph"/>
         <w:widowControl/>
         <w:numPr>
           <w:ilvl w:val="0"/>
@@ -1049,7 +3091,7 @@
     </w:p>
     <w:p>
       <w:pPr>
-        <w:pStyle w:val="Sraopastraipa"/>
+        <w:pStyle w:val="ListParagraph"/>
         <w:widowControl/>
         <w:numPr>
           <w:ilvl w:val="0"/>
@@ -1079,7 +3121,7 @@
     </w:p>
     <w:p>
       <w:pPr>
-        <w:pStyle w:val="prastasistinklapis"/>
+        <w:pStyle w:val="NormalWeb"/>
         <w:numPr>
           <w:ilvl w:val="0"/>
           <w:numId w:val="6"/>
@@ -1088,12 +3130,36 @@
         <w:jc w:val="both"/>
       </w:pPr>
       <w:r>
-        <w:t>Js reik keturiu funkciju:</w:t>
-      </w:r>
-    </w:p>
-    <w:p>
-      <w:pPr>
-        <w:pStyle w:val="prastasistinklapis"/>
+        <w:t xml:space="preserve">Js </w:t>
+      </w:r>
+      <w:proofErr w:type="spellStart"/>
+      <w:r>
+        <w:t>reik</w:t>
+      </w:r>
+      <w:proofErr w:type="spellEnd"/>
+      <w:r>
+        <w:t xml:space="preserve"> </w:t>
+      </w:r>
+      <w:proofErr w:type="spellStart"/>
+      <w:r>
+        <w:t>keturiu</w:t>
+      </w:r>
+      <w:proofErr w:type="spellEnd"/>
+      <w:r>
+        <w:t xml:space="preserve"> </w:t>
+      </w:r>
+      <w:proofErr w:type="spellStart"/>
+      <w:r>
+        <w:t>funkciju</w:t>
+      </w:r>
+      <w:proofErr w:type="spellEnd"/>
+      <w:r>
+        <w:t>:</w:t>
+      </w:r>
+    </w:p>
+    <w:p>
+      <w:pPr>
+        <w:pStyle w:val="NormalWeb"/>
         <w:numPr>
           <w:ilvl w:val="1"/>
           <w:numId w:val="6"/>
@@ -1101,13 +3167,18 @@
         <w:spacing w:beforeAutospacing="0" w:afterAutospacing="0" w:line="240" w:lineRule="auto"/>
         <w:jc w:val="both"/>
       </w:pPr>
-      <w:r>
-        <w:t>showAll()</w:t>
-      </w:r>
-    </w:p>
-    <w:p>
-      <w:pPr>
-        <w:pStyle w:val="prastasistinklapis"/>
+      <w:proofErr w:type="spellStart"/>
+      <w:r>
+        <w:t>showAll</w:t>
+      </w:r>
+      <w:proofErr w:type="spellEnd"/>
+      <w:r>
+        <w:t>()</w:t>
+      </w:r>
+    </w:p>
+    <w:p>
+      <w:pPr>
+        <w:pStyle w:val="NormalWeb"/>
         <w:numPr>
           <w:ilvl w:val="1"/>
           <w:numId w:val="6"/>
@@ -1115,13 +3186,18 @@
         <w:spacing w:beforeAutospacing="0" w:afterAutospacing="0" w:line="240" w:lineRule="auto"/>
         <w:jc w:val="both"/>
       </w:pPr>
-      <w:r>
-        <w:t>showRecent();</w:t>
-      </w:r>
-    </w:p>
-    <w:p>
-      <w:pPr>
-        <w:pStyle w:val="prastasistinklapis"/>
+      <w:proofErr w:type="spellStart"/>
+      <w:r>
+        <w:t>showRecent</w:t>
+      </w:r>
+      <w:proofErr w:type="spellEnd"/>
+      <w:r>
+        <w:t>();</w:t>
+      </w:r>
+    </w:p>
+    <w:p>
+      <w:pPr>
+        <w:pStyle w:val="NormalWeb"/>
         <w:numPr>
           <w:ilvl w:val="1"/>
           <w:numId w:val="6"/>
@@ -1129,13 +3205,18 @@
         <w:spacing w:beforeAutospacing="0" w:afterAutospacing="0" w:line="240" w:lineRule="auto"/>
         <w:jc w:val="both"/>
       </w:pPr>
-      <w:r>
-        <w:t>showTop();</w:t>
-      </w:r>
-    </w:p>
-    <w:p>
-      <w:pPr>
-        <w:pStyle w:val="prastasistinklapis"/>
+      <w:proofErr w:type="spellStart"/>
+      <w:r>
+        <w:t>showTop</w:t>
+      </w:r>
+      <w:proofErr w:type="spellEnd"/>
+      <w:r>
+        <w:t>();</w:t>
+      </w:r>
+    </w:p>
+    <w:p>
+      <w:pPr>
+        <w:pStyle w:val="NormalWeb"/>
         <w:numPr>
           <w:ilvl w:val="1"/>
           <w:numId w:val="6"/>
@@ -1143,13 +3224,18 @@
         <w:spacing w:beforeAutospacing="0" w:afterAutospacing="0" w:line="240" w:lineRule="auto"/>
         <w:jc w:val="both"/>
       </w:pPr>
-      <w:r>
-        <w:t>showFree();</w:t>
-      </w:r>
-    </w:p>
-    <w:p>
-      <w:pPr>
-        <w:pStyle w:val="prastasistinklapis"/>
+      <w:proofErr w:type="spellStart"/>
+      <w:r>
+        <w:t>showFree</w:t>
+      </w:r>
+      <w:proofErr w:type="spellEnd"/>
+      <w:r>
+        <w:t>();</w:t>
+      </w:r>
+    </w:p>
+    <w:p>
+      <w:pPr>
+        <w:pStyle w:val="NormalWeb"/>
         <w:numPr>
           <w:ilvl w:val="1"/>
           <w:numId w:val="6"/>
@@ -1157,20 +3243,25 @@
         <w:spacing w:beforeAutospacing="0" w:afterAutospacing="0" w:line="240" w:lineRule="auto"/>
         <w:jc w:val="both"/>
       </w:pPr>
-      <w:r>
-        <w:t>searchKeyword();</w:t>
-      </w:r>
-    </w:p>
-    <w:p>
-      <w:pPr>
-        <w:pStyle w:val="prastasistinklapis"/>
-        <w:spacing w:beforeAutospacing="0" w:afterAutospacing="0" w:line="240" w:lineRule="auto"/>
-        <w:jc w:val="both"/>
-      </w:pPr>
-    </w:p>
-    <w:p>
-      <w:pPr>
-        <w:pStyle w:val="prastasistinklapis"/>
+      <w:proofErr w:type="spellStart"/>
+      <w:r>
+        <w:t>searchKeyword</w:t>
+      </w:r>
+      <w:proofErr w:type="spellEnd"/>
+      <w:r>
+        <w:t>();</w:t>
+      </w:r>
+    </w:p>
+    <w:p>
+      <w:pPr>
+        <w:pStyle w:val="NormalWeb"/>
+        <w:spacing w:beforeAutospacing="0" w:afterAutospacing="0" w:line="240" w:lineRule="auto"/>
+        <w:jc w:val="both"/>
+      </w:pPr>
+    </w:p>
+    <w:p>
+      <w:pPr>
+        <w:pStyle w:val="NormalWeb"/>
         <w:spacing w:beforeAutospacing="0" w:afterAutospacing="0" w:line="240" w:lineRule="auto"/>
         <w:jc w:val="both"/>
       </w:pPr>
@@ -1180,7 +3271,7 @@
     </w:p>
     <w:p>
       <w:pPr>
-        <w:pStyle w:val="prastasistinklapis"/>
+        <w:pStyle w:val="NormalWeb"/>
         <w:numPr>
           <w:ilvl w:val="0"/>
           <w:numId w:val="6"/>
@@ -1188,20 +3279,49 @@
         <w:spacing w:beforeAutospacing="0" w:afterAutospacing="0" w:line="240" w:lineRule="auto"/>
         <w:jc w:val="both"/>
       </w:pPr>
-      <w:r>
-        <w:t>Matosi tik kai browsinam.</w:t>
-      </w:r>
-    </w:p>
-    <w:p>
-      <w:pPr>
-        <w:pStyle w:val="prastasistinklapis"/>
-        <w:spacing w:beforeAutospacing="0" w:afterAutospacing="0" w:line="240" w:lineRule="auto"/>
-        <w:jc w:val="both"/>
-      </w:pPr>
-    </w:p>
-    <w:p>
-      <w:pPr>
-        <w:pStyle w:val="prastasistinklapis"/>
+      <w:proofErr w:type="spellStart"/>
+      <w:r>
+        <w:t>Matosi</w:t>
+      </w:r>
+      <w:proofErr w:type="spellEnd"/>
+      <w:r>
+        <w:t xml:space="preserve"> </w:t>
+      </w:r>
+      <w:proofErr w:type="spellStart"/>
+      <w:r>
+        <w:t>tik</w:t>
+      </w:r>
+      <w:proofErr w:type="spellEnd"/>
+      <w:r>
+        <w:t xml:space="preserve"> </w:t>
+      </w:r>
+      <w:proofErr w:type="spellStart"/>
+      <w:r>
+        <w:t>kai</w:t>
+      </w:r>
+      <w:proofErr w:type="spellEnd"/>
+      <w:r>
+        <w:t xml:space="preserve"> </w:t>
+      </w:r>
+      <w:proofErr w:type="spellStart"/>
+      <w:r>
+        <w:t>browsinam</w:t>
+      </w:r>
+      <w:proofErr w:type="spellEnd"/>
+      <w:r>
+        <w:t>.</w:t>
+      </w:r>
+    </w:p>
+    <w:p>
+      <w:pPr>
+        <w:pStyle w:val="NormalWeb"/>
+        <w:spacing w:beforeAutospacing="0" w:afterAutospacing="0" w:line="240" w:lineRule="auto"/>
+        <w:jc w:val="both"/>
+      </w:pPr>
+    </w:p>
+    <w:p>
+      <w:pPr>
+        <w:pStyle w:val="NormalWeb"/>
         <w:spacing w:beforeAutospacing="0" w:afterAutospacing="0" w:line="240" w:lineRule="auto"/>
         <w:jc w:val="both"/>
       </w:pPr>
@@ -1211,7 +3331,7 @@
     </w:p>
     <w:p>
       <w:pPr>
-        <w:pStyle w:val="prastasistinklapis"/>
+        <w:pStyle w:val="NormalWeb"/>
         <w:numPr>
           <w:ilvl w:val="0"/>
           <w:numId w:val="6"/>
@@ -1219,13 +3339,26 @@
         <w:spacing w:beforeAutospacing="0" w:afterAutospacing="0" w:line="240" w:lineRule="auto"/>
         <w:jc w:val="both"/>
       </w:pPr>
-      <w:r>
-        <w:t>Knygos erdvei:</w:t>
-      </w:r>
-    </w:p>
-    <w:p>
-      <w:pPr>
-        <w:pStyle w:val="prastasistinklapis"/>
+      <w:proofErr w:type="spellStart"/>
+      <w:r>
+        <w:t>Knygos</w:t>
+      </w:r>
+      <w:proofErr w:type="spellEnd"/>
+      <w:r>
+        <w:t xml:space="preserve"> </w:t>
+      </w:r>
+      <w:proofErr w:type="spellStart"/>
+      <w:r>
+        <w:t>erdvei</w:t>
+      </w:r>
+      <w:proofErr w:type="spellEnd"/>
+      <w:r>
+        <w:t>:</w:t>
+      </w:r>
+    </w:p>
+    <w:p>
+      <w:pPr>
+        <w:pStyle w:val="NormalWeb"/>
         <w:numPr>
           <w:ilvl w:val="1"/>
           <w:numId w:val="6"/>
@@ -1239,7 +3372,7 @@
     </w:p>
     <w:p>
       <w:pPr>
-        <w:pStyle w:val="prastasistinklapis"/>
+        <w:pStyle w:val="NormalWeb"/>
         <w:numPr>
           <w:ilvl w:val="1"/>
           <w:numId w:val="6"/>
@@ -1247,29 +3380,154 @@
         <w:spacing w:beforeAutospacing="0" w:afterAutospacing="0" w:line="240" w:lineRule="auto"/>
         <w:jc w:val="both"/>
       </w:pPr>
-      <w:r>
-        <w:t>Atskirai funkcija, kuri pagal ID bendram knygu sarase paspaudus ant knygos img sugeneruoja a tskira nauja psl su knygos info</w:t>
-      </w:r>
-    </w:p>
-    <w:p>
-      <w:pPr>
-        <w:pStyle w:val="prastasistinklapis"/>
-        <w:spacing w:beforeAutospacing="0" w:afterAutospacing="0" w:line="240" w:lineRule="auto"/>
-        <w:jc w:val="both"/>
-      </w:pPr>
-    </w:p>
-    <w:p>
-      <w:pPr>
-        <w:pStyle w:val="prastasistinklapis"/>
+      <w:proofErr w:type="spellStart"/>
+      <w:r>
+        <w:t>Atskirai</w:t>
+      </w:r>
+      <w:proofErr w:type="spellEnd"/>
+      <w:r>
+        <w:t xml:space="preserve"> </w:t>
+      </w:r>
+      <w:proofErr w:type="spellStart"/>
+      <w:r>
+        <w:t>funkcija</w:t>
+      </w:r>
+      <w:proofErr w:type="spellEnd"/>
+      <w:r>
+        <w:t xml:space="preserve">, </w:t>
+      </w:r>
+      <w:proofErr w:type="spellStart"/>
+      <w:r>
+        <w:t>kuri</w:t>
+      </w:r>
+      <w:proofErr w:type="spellEnd"/>
+      <w:r>
+        <w:t xml:space="preserve"> </w:t>
+      </w:r>
+      <w:proofErr w:type="spellStart"/>
+      <w:r>
+        <w:t>pagal</w:t>
+      </w:r>
+      <w:proofErr w:type="spellEnd"/>
+      <w:r>
+        <w:t xml:space="preserve"> ID </w:t>
+      </w:r>
+      <w:proofErr w:type="spellStart"/>
+      <w:r>
+        <w:t>bendram</w:t>
+      </w:r>
+      <w:proofErr w:type="spellEnd"/>
+      <w:r>
+        <w:t xml:space="preserve"> </w:t>
+      </w:r>
+      <w:proofErr w:type="spellStart"/>
+      <w:r>
+        <w:t>knygu</w:t>
+      </w:r>
+      <w:proofErr w:type="spellEnd"/>
+      <w:r>
+        <w:t xml:space="preserve"> </w:t>
+      </w:r>
+      <w:proofErr w:type="spellStart"/>
+      <w:r>
+        <w:t>sarase</w:t>
+      </w:r>
+      <w:proofErr w:type="spellEnd"/>
+      <w:r>
+        <w:t xml:space="preserve"> </w:t>
+      </w:r>
+      <w:proofErr w:type="spellStart"/>
+      <w:r>
+        <w:t>paspaudus</w:t>
+      </w:r>
+      <w:proofErr w:type="spellEnd"/>
+      <w:r>
+        <w:t xml:space="preserve"> ant </w:t>
+      </w:r>
+      <w:proofErr w:type="spellStart"/>
+      <w:r>
+        <w:t>knygos</w:t>
+      </w:r>
+      <w:proofErr w:type="spellEnd"/>
+      <w:r>
+        <w:t xml:space="preserve"> </w:t>
+      </w:r>
+      <w:proofErr w:type="spellStart"/>
+      <w:r>
+        <w:t>img</w:t>
+      </w:r>
+      <w:proofErr w:type="spellEnd"/>
+      <w:r>
+        <w:t xml:space="preserve"> </w:t>
+      </w:r>
+      <w:proofErr w:type="spellStart"/>
+      <w:r>
+        <w:t>sugeneruoja</w:t>
+      </w:r>
+      <w:proofErr w:type="spellEnd"/>
+      <w:r>
+        <w:t xml:space="preserve"> a </w:t>
+      </w:r>
+      <w:proofErr w:type="spellStart"/>
+      <w:r>
+        <w:t>tskira</w:t>
+      </w:r>
+      <w:proofErr w:type="spellEnd"/>
+      <w:r>
+        <w:t xml:space="preserve"> </w:t>
+      </w:r>
+      <w:proofErr w:type="spellStart"/>
+      <w:r>
+        <w:t>nauja</w:t>
+      </w:r>
+      <w:proofErr w:type="spellEnd"/>
+      <w:r>
+        <w:t xml:space="preserve"> </w:t>
+      </w:r>
+      <w:proofErr w:type="spellStart"/>
+      <w:r>
+        <w:t>psl</w:t>
+      </w:r>
+      <w:proofErr w:type="spellEnd"/>
+      <w:r>
+        <w:t xml:space="preserve"> </w:t>
+      </w:r>
+      <w:proofErr w:type="spellStart"/>
+      <w:r>
+        <w:t>su</w:t>
+      </w:r>
+      <w:proofErr w:type="spellEnd"/>
+      <w:r>
+        <w:t xml:space="preserve"> </w:t>
+      </w:r>
+      <w:proofErr w:type="spellStart"/>
+      <w:r>
+        <w:t>knygos</w:t>
+      </w:r>
+      <w:proofErr w:type="spellEnd"/>
+      <w:r>
+        <w:t xml:space="preserve"> info</w:t>
+      </w:r>
+    </w:p>
+    <w:p>
+      <w:pPr>
+        <w:pStyle w:val="NormalWeb"/>
+        <w:spacing w:beforeAutospacing="0" w:afterAutospacing="0" w:line="240" w:lineRule="auto"/>
+        <w:jc w:val="both"/>
+      </w:pPr>
+    </w:p>
+    <w:p>
+      <w:pPr>
+        <w:pStyle w:val="NormalWeb"/>
         <w:spacing w:beforeAutospacing="0" w:afterAutospacing="0" w:line="240" w:lineRule="auto"/>
         <w:jc w:val="both"/>
       </w:pPr>
     </w:p>
     <w:tbl>
       <w:tblPr>
-        <w:tblStyle w:val="Lentelstinklelis"/>
+        <w:tblStyle w:val="TableGrid"/>
         <w:tblW w:w="0" w:type="auto"/>
-        <w:tblLook w:val="04A0" w:firstRow="1" w:lastRow="0" w:firstColumn="1" w:lastColumn="0" w:noHBand="0" w:noVBand="1"/>
+        <w:tblLook w:val="04A0"/>
       </w:tblPr>
       <w:tblGrid>
         <w:gridCol w:w="2276"/>
@@ -1283,7 +3541,7 @@
           </w:tcPr>
           <w:p>
             <w:pPr>
-              <w:pStyle w:val="prastasistinklapis"/>
+              <w:pStyle w:val="NormalWeb"/>
               <w:spacing w:beforeAutospacing="0" w:afterAutospacing="0"/>
               <w:jc w:val="both"/>
             </w:pPr>
@@ -1298,13 +3556,31 @@
           </w:tcPr>
           <w:p>
             <w:pPr>
-              <w:pStyle w:val="prastasistinklapis"/>
+              <w:pStyle w:val="NormalWeb"/>
               <w:spacing w:beforeAutospacing="0" w:afterAutospacing="0"/>
               <w:jc w:val="both"/>
             </w:pPr>
+            <w:proofErr w:type="spellStart"/>
             <w:r>
-              <w:t>Automatinis uzpildymas griduko</w:t>
+              <w:t>Automatinis</w:t>
             </w:r>
+            <w:proofErr w:type="spellEnd"/>
+            <w:r>
+              <w:t xml:space="preserve"> </w:t>
+            </w:r>
+            <w:proofErr w:type="spellStart"/>
+            <w:r>
+              <w:t>uzpildymas</w:t>
+            </w:r>
+            <w:proofErr w:type="spellEnd"/>
+            <w:r>
+              <w:t xml:space="preserve"> </w:t>
+            </w:r>
+            <w:proofErr w:type="spellStart"/>
+            <w:r>
+              <w:t>griduko</w:t>
+            </w:r>
+            <w:proofErr w:type="spellEnd"/>
           </w:p>
         </w:tc>
         <w:tc>
@@ -1313,13 +3589,15 @@
           </w:tcPr>
           <w:p>
             <w:pPr>
-              <w:pStyle w:val="prastasistinklapis"/>
+              <w:pStyle w:val="NormalWeb"/>
               <w:spacing w:beforeAutospacing="0" w:afterAutospacing="0"/>
               <w:jc w:val="both"/>
             </w:pPr>
+            <w:proofErr w:type="spellStart"/>
             <w:r>
               <w:t>Aurimas</w:t>
             </w:r>
+            <w:proofErr w:type="spellEnd"/>
           </w:p>
         </w:tc>
       </w:tr>
@@ -1330,7 +3608,7 @@
           </w:tcPr>
           <w:p>
             <w:pPr>
-              <w:pStyle w:val="prastasistinklapis"/>
+              <w:pStyle w:val="NormalWeb"/>
               <w:spacing w:beforeAutospacing="0" w:afterAutospacing="0"/>
               <w:jc w:val="both"/>
             </w:pPr>
@@ -1345,7 +3623,7 @@
           </w:tcPr>
           <w:p>
             <w:pPr>
-              <w:pStyle w:val="prastasistinklapis"/>
+              <w:pStyle w:val="NormalWeb"/>
               <w:spacing w:beforeAutospacing="0" w:afterAutospacing="0"/>
               <w:jc w:val="both"/>
             </w:pPr>
@@ -1360,13 +3638,15 @@
           </w:tcPr>
           <w:p>
             <w:pPr>
-              <w:pStyle w:val="prastasistinklapis"/>
+              <w:pStyle w:val="NormalWeb"/>
               <w:spacing w:beforeAutospacing="0" w:afterAutospacing="0"/>
               <w:jc w:val="both"/>
             </w:pPr>
+            <w:proofErr w:type="spellStart"/>
             <w:r>
               <w:t>Jurgis</w:t>
             </w:r>
+            <w:proofErr w:type="spellEnd"/>
           </w:p>
         </w:tc>
       </w:tr>
@@ -1377,7 +3657,7 @@
           </w:tcPr>
           <w:p>
             <w:pPr>
-              <w:pStyle w:val="prastasistinklapis"/>
+              <w:pStyle w:val="NormalWeb"/>
               <w:spacing w:beforeAutospacing="0" w:afterAutospacing="0"/>
               <w:jc w:val="both"/>
             </w:pPr>
@@ -1395,13 +3675,23 @@
           </w:tcPr>
           <w:p>
             <w:pPr>
-              <w:pStyle w:val="prastasistinklapis"/>
+              <w:pStyle w:val="NormalWeb"/>
               <w:spacing w:beforeAutospacing="0" w:afterAutospacing="0"/>
               <w:jc w:val="both"/>
             </w:pPr>
+            <w:proofErr w:type="spellStart"/>
             <w:r>
-              <w:t>Perku knygas</w:t>
+              <w:t>Perku</w:t>
             </w:r>
+            <w:proofErr w:type="spellEnd"/>
+            <w:r>
+              <w:t xml:space="preserve"> </w:t>
+            </w:r>
+            <w:proofErr w:type="spellStart"/>
+            <w:r>
+              <w:t>knygas</w:t>
+            </w:r>
+            <w:proofErr w:type="spellEnd"/>
           </w:p>
         </w:tc>
         <w:tc>
@@ -1410,13 +3700,15 @@
           </w:tcPr>
           <w:p>
             <w:pPr>
-              <w:pStyle w:val="prastasistinklapis"/>
+              <w:pStyle w:val="NormalWeb"/>
               <w:spacing w:beforeAutospacing="0" w:afterAutospacing="0"/>
               <w:jc w:val="both"/>
             </w:pPr>
+            <w:proofErr w:type="spellStart"/>
             <w:r>
               <w:t>Birutė</w:t>
             </w:r>
+            <w:proofErr w:type="spellEnd"/>
           </w:p>
         </w:tc>
       </w:tr>
@@ -1427,7 +3719,7 @@
           </w:tcPr>
           <w:p>
             <w:pPr>
-              <w:pStyle w:val="prastasistinklapis"/>
+              <w:pStyle w:val="NormalWeb"/>
               <w:spacing w:beforeAutospacing="0" w:afterAutospacing="0"/>
               <w:jc w:val="both"/>
             </w:pPr>
@@ -1445,13 +3737,31 @@
           </w:tcPr>
           <w:p>
             <w:pPr>
-              <w:pStyle w:val="prastasistinklapis"/>
+              <w:pStyle w:val="NormalWeb"/>
               <w:spacing w:beforeAutospacing="0" w:afterAutospacing="0"/>
               <w:jc w:val="both"/>
             </w:pPr>
+            <w:proofErr w:type="spellStart"/>
             <w:r>
-              <w:t>sugeneruoja pagal žiūrėjimą</w:t>
+              <w:t>sugeneruoja</w:t>
             </w:r>
+            <w:proofErr w:type="spellEnd"/>
+            <w:r>
+              <w:t xml:space="preserve"> </w:t>
+            </w:r>
+            <w:proofErr w:type="spellStart"/>
+            <w:r>
+              <w:t>pagal</w:t>
+            </w:r>
+            <w:proofErr w:type="spellEnd"/>
+            <w:r>
+              <w:t xml:space="preserve"> </w:t>
+            </w:r>
+            <w:proofErr w:type="spellStart"/>
+            <w:r>
+              <w:t>žiūrėjimą</w:t>
+            </w:r>
+            <w:proofErr w:type="spellEnd"/>
           </w:p>
         </w:tc>
         <w:tc>
@@ -1460,13 +3770,15 @@
           </w:tcPr>
           <w:p>
             <w:pPr>
-              <w:pStyle w:val="prastasistinklapis"/>
+              <w:pStyle w:val="NormalWeb"/>
               <w:spacing w:beforeAutospacing="0" w:afterAutospacing="0"/>
               <w:jc w:val="both"/>
             </w:pPr>
+            <w:proofErr w:type="spellStart"/>
             <w:r>
               <w:t>Jurgis</w:t>
             </w:r>
+            <w:proofErr w:type="spellEnd"/>
           </w:p>
         </w:tc>
       </w:tr>
@@ -1477,7 +3789,7 @@
           </w:tcPr>
           <w:p>
             <w:pPr>
-              <w:pStyle w:val="prastasistinklapis"/>
+              <w:pStyle w:val="NormalWeb"/>
               <w:spacing w:beforeAutospacing="0" w:afterAutospacing="0"/>
               <w:jc w:val="both"/>
             </w:pPr>
@@ -1492,11 +3804,17 @@
           </w:tcPr>
           <w:p>
             <w:pPr>
-              <w:pStyle w:val="prastasistinklapis"/>
+              <w:pStyle w:val="NormalWeb"/>
               <w:spacing w:beforeAutospacing="0" w:afterAutospacing="0"/>
               <w:jc w:val="both"/>
+              <w:rPr>
+                <w:lang w:val="da-DK"/>
+              </w:rPr>
             </w:pPr>
             <w:r>
+              <w:rPr>
+                <w:lang w:val="da-DK"/>
+              </w:rPr>
               <w:t>Susimeti, kas tau patinka ir is ten, jeigu nori, gali permesti I pirkti. Bet nerodo knygu, kurios krepsi.</w:t>
             </w:r>
           </w:p>
@@ -1507,13 +3825,15 @@
           </w:tcPr>
           <w:p>
             <w:pPr>
-              <w:pStyle w:val="prastasistinklapis"/>
+              <w:pStyle w:val="NormalWeb"/>
               <w:spacing w:beforeAutospacing="0" w:afterAutospacing="0"/>
               <w:jc w:val="both"/>
             </w:pPr>
+            <w:proofErr w:type="spellStart"/>
             <w:r>
               <w:t>Birutė</w:t>
             </w:r>
+            <w:proofErr w:type="spellEnd"/>
           </w:p>
         </w:tc>
       </w:tr>
@@ -1524,7 +3844,7 @@
           </w:tcPr>
           <w:p>
             <w:pPr>
-              <w:pStyle w:val="prastasistinklapis"/>
+              <w:pStyle w:val="NormalWeb"/>
               <w:spacing w:beforeAutospacing="0" w:afterAutospacing="0"/>
               <w:jc w:val="both"/>
             </w:pPr>
@@ -1539,13 +3859,31 @@
           </w:tcPr>
           <w:p>
             <w:pPr>
-              <w:pStyle w:val="prastasistinklapis"/>
+              <w:pStyle w:val="NormalWeb"/>
               <w:spacing w:beforeAutospacing="0" w:afterAutospacing="0"/>
               <w:jc w:val="both"/>
             </w:pPr>
+            <w:proofErr w:type="spellStart"/>
             <w:r>
-              <w:t>Erdve vienai knygai</w:t>
+              <w:t>Erdve</w:t>
             </w:r>
+            <w:proofErr w:type="spellEnd"/>
+            <w:r>
+              <w:t xml:space="preserve"> </w:t>
+            </w:r>
+            <w:proofErr w:type="spellStart"/>
+            <w:r>
+              <w:t>vienai</w:t>
+            </w:r>
+            <w:proofErr w:type="spellEnd"/>
+            <w:r>
+              <w:t xml:space="preserve"> </w:t>
+            </w:r>
+            <w:proofErr w:type="spellStart"/>
+            <w:r>
+              <w:t>knygai</w:t>
+            </w:r>
+            <w:proofErr w:type="spellEnd"/>
           </w:p>
         </w:tc>
         <w:tc>
@@ -1554,13 +3892,23 @@
           </w:tcPr>
           <w:p>
             <w:pPr>
-              <w:pStyle w:val="prastasistinklapis"/>
+              <w:pStyle w:val="NormalWeb"/>
               <w:spacing w:beforeAutospacing="0" w:afterAutospacing="0"/>
               <w:jc w:val="both"/>
             </w:pPr>
+            <w:proofErr w:type="spellStart"/>
             <w:r>
-              <w:t>Galbūt Jurgis</w:t>
+              <w:t>Galbūt</w:t>
             </w:r>
+            <w:proofErr w:type="spellEnd"/>
+            <w:r>
+              <w:t xml:space="preserve"> </w:t>
+            </w:r>
+            <w:proofErr w:type="spellStart"/>
+            <w:r>
+              <w:t>Jurgis</w:t>
+            </w:r>
+            <w:proofErr w:type="spellEnd"/>
           </w:p>
         </w:tc>
       </w:tr>
@@ -1571,7 +3919,7 @@
           </w:tcPr>
           <w:p>
             <w:pPr>
-              <w:pStyle w:val="prastasistinklapis"/>
+              <w:pStyle w:val="NormalWeb"/>
               <w:spacing w:beforeAutospacing="0" w:afterAutospacing="0"/>
               <w:jc w:val="both"/>
             </w:pPr>
@@ -1586,7 +3934,7 @@
           </w:tcPr>
           <w:p>
             <w:pPr>
-              <w:pStyle w:val="prastasistinklapis"/>
+              <w:pStyle w:val="NormalWeb"/>
               <w:spacing w:beforeAutospacing="0" w:afterAutospacing="0"/>
               <w:jc w:val="both"/>
             </w:pPr>
@@ -1598,13 +3946,15 @@
           </w:tcPr>
           <w:p>
             <w:pPr>
-              <w:pStyle w:val="prastasistinklapis"/>
+              <w:pStyle w:val="NormalWeb"/>
               <w:spacing w:beforeAutospacing="0" w:afterAutospacing="0"/>
               <w:jc w:val="both"/>
             </w:pPr>
+            <w:proofErr w:type="spellStart"/>
             <w:r>
               <w:t>Danielis</w:t>
             </w:r>
+            <w:proofErr w:type="spellEnd"/>
           </w:p>
         </w:tc>
       </w:tr>
@@ -1615,7 +3965,7 @@
           </w:tcPr>
           <w:p>
             <w:pPr>
-              <w:pStyle w:val="prastasistinklapis"/>
+              <w:pStyle w:val="NormalWeb"/>
               <w:spacing w:beforeAutospacing="0" w:afterAutospacing="0"/>
               <w:jc w:val="both"/>
             </w:pPr>
@@ -1639,7 +3989,7 @@
           </w:tcPr>
           <w:p>
             <w:pPr>
-              <w:pStyle w:val="prastasistinklapis"/>
+              <w:pStyle w:val="NormalWeb"/>
               <w:spacing w:beforeAutospacing="0" w:afterAutospacing="0"/>
               <w:jc w:val="both"/>
             </w:pPr>
@@ -1651,13 +4001,15 @@
           </w:tcPr>
           <w:p>
             <w:pPr>
-              <w:pStyle w:val="prastasistinklapis"/>
+              <w:pStyle w:val="NormalWeb"/>
               <w:spacing w:beforeAutospacing="0" w:afterAutospacing="0"/>
               <w:jc w:val="both"/>
             </w:pPr>
+            <w:proofErr w:type="spellStart"/>
             <w:r>
               <w:t>Danielis</w:t>
             </w:r>
+            <w:proofErr w:type="spellEnd"/>
           </w:p>
         </w:tc>
       </w:tr>
@@ -1668,7 +4020,7 @@
           </w:tcPr>
           <w:p>
             <w:pPr>
-              <w:pStyle w:val="prastasistinklapis"/>
+              <w:pStyle w:val="NormalWeb"/>
               <w:spacing w:beforeAutospacing="0" w:afterAutospacing="0"/>
               <w:jc w:val="both"/>
             </w:pPr>
@@ -1683,12 +4035,41 @@
           </w:tcPr>
           <w:p>
             <w:pPr>
-              <w:pStyle w:val="prastasistinklapis"/>
+              <w:pStyle w:val="NormalWeb"/>
               <w:spacing w:beforeAutospacing="0" w:afterAutospacing="0"/>
               <w:jc w:val="both"/>
             </w:pPr>
+            <w:proofErr w:type="spellStart"/>
             <w:r>
-              <w:t>Tik formytes, pasiekiama tik is login</w:t>
+              <w:t>Tik</w:t>
+            </w:r>
+            <w:proofErr w:type="spellEnd"/>
+            <w:r>
+              <w:t xml:space="preserve"> </w:t>
+            </w:r>
+            <w:proofErr w:type="spellStart"/>
+            <w:r>
+              <w:t>formytes</w:t>
+            </w:r>
+            <w:proofErr w:type="spellEnd"/>
+            <w:r>
+              <w:t xml:space="preserve">, </w:t>
+            </w:r>
+            <w:proofErr w:type="spellStart"/>
+            <w:r>
+              <w:t>pasiekiama</w:t>
+            </w:r>
+            <w:proofErr w:type="spellEnd"/>
+            <w:r>
+              <w:t xml:space="preserve"> </w:t>
+            </w:r>
+            <w:proofErr w:type="spellStart"/>
+            <w:r>
+              <w:t>tik</w:t>
+            </w:r>
+            <w:proofErr w:type="spellEnd"/>
+            <w:r>
+              <w:t xml:space="preserve"> is login</w:t>
             </w:r>
           </w:p>
         </w:tc>
@@ -1698,13 +4079,15 @@
           </w:tcPr>
           <w:p>
             <w:pPr>
-              <w:pStyle w:val="prastasistinklapis"/>
+              <w:pStyle w:val="NormalWeb"/>
               <w:spacing w:beforeAutospacing="0" w:afterAutospacing="0"/>
               <w:jc w:val="both"/>
             </w:pPr>
+            <w:proofErr w:type="spellStart"/>
             <w:r>
               <w:t>Laima</w:t>
             </w:r>
+            <w:proofErr w:type="spellEnd"/>
           </w:p>
         </w:tc>
       </w:tr>
@@ -1715,7 +4098,7 @@
           </w:tcPr>
           <w:p>
             <w:pPr>
-              <w:pStyle w:val="prastasistinklapis"/>
+              <w:pStyle w:val="NormalWeb"/>
               <w:spacing w:beforeAutospacing="0" w:afterAutospacing="0"/>
               <w:jc w:val="both"/>
             </w:pPr>
@@ -1730,13 +4113,23 @@
           </w:tcPr>
           <w:p>
             <w:pPr>
-              <w:pStyle w:val="prastasistinklapis"/>
+              <w:pStyle w:val="NormalWeb"/>
               <w:spacing w:beforeAutospacing="0" w:afterAutospacing="0"/>
               <w:jc w:val="both"/>
             </w:pPr>
+            <w:proofErr w:type="spellStart"/>
             <w:r>
-              <w:t>Jungtis laukeliai</w:t>
+              <w:t>Jungtis</w:t>
             </w:r>
+            <w:proofErr w:type="spellEnd"/>
+            <w:r>
+              <w:t xml:space="preserve"> </w:t>
+            </w:r>
+            <w:proofErr w:type="spellStart"/>
+            <w:r>
+              <w:t>laukeliai</w:t>
+            </w:r>
+            <w:proofErr w:type="spellEnd"/>
           </w:p>
         </w:tc>
         <w:tc>
@@ -1745,51 +4138,66 @@
           </w:tcPr>
           <w:p>
             <w:pPr>
-              <w:pStyle w:val="prastasistinklapis"/>
+              <w:pStyle w:val="NormalWeb"/>
               <w:spacing w:beforeAutospacing="0" w:afterAutospacing="0"/>
               <w:jc w:val="both"/>
             </w:pPr>
+            <w:proofErr w:type="spellStart"/>
             <w:r>
               <w:t>Laima</w:t>
             </w:r>
+            <w:proofErr w:type="spellEnd"/>
           </w:p>
         </w:tc>
       </w:tr>
     </w:tbl>
     <w:p>
       <w:pPr>
-        <w:pStyle w:val="prastasistinklapis"/>
-        <w:spacing w:beforeAutospacing="0" w:afterAutospacing="0" w:line="240" w:lineRule="auto"/>
-        <w:jc w:val="both"/>
-      </w:pPr>
-    </w:p>
-    <w:p>
-      <w:pPr>
-        <w:pStyle w:val="prastasistinklapis"/>
-        <w:spacing w:beforeAutospacing="0" w:afterAutospacing="0" w:line="240" w:lineRule="auto"/>
-        <w:jc w:val="both"/>
-      </w:pPr>
-    </w:p>
-    <w:p>
-      <w:pPr>
-        <w:pStyle w:val="prastasistinklapis"/>
-        <w:spacing w:beforeAutospacing="0" w:afterAutospacing="0" w:line="240" w:lineRule="auto"/>
-        <w:jc w:val="both"/>
-      </w:pPr>
-    </w:p>
-    <w:p>
-      <w:pPr>
-        <w:pStyle w:val="prastasistinklapis"/>
-        <w:spacing w:beforeAutospacing="0" w:afterAutospacing="0" w:line="240" w:lineRule="auto"/>
-        <w:jc w:val="both"/>
-      </w:pPr>
-      <w:r>
-        <w:t>Failu pavadinimai:</w:t>
-      </w:r>
-    </w:p>
-    <w:p>
-      <w:pPr>
-        <w:pStyle w:val="prastasistinklapis"/>
+        <w:pStyle w:val="NormalWeb"/>
+        <w:spacing w:beforeAutospacing="0" w:afterAutospacing="0" w:line="240" w:lineRule="auto"/>
+        <w:jc w:val="both"/>
+      </w:pPr>
+    </w:p>
+    <w:p>
+      <w:pPr>
+        <w:pStyle w:val="NormalWeb"/>
+        <w:spacing w:beforeAutospacing="0" w:afterAutospacing="0" w:line="240" w:lineRule="auto"/>
+        <w:jc w:val="both"/>
+      </w:pPr>
+    </w:p>
+    <w:p>
+      <w:pPr>
+        <w:pStyle w:val="NormalWeb"/>
+        <w:spacing w:beforeAutospacing="0" w:afterAutospacing="0" w:line="240" w:lineRule="auto"/>
+        <w:jc w:val="both"/>
+      </w:pPr>
+    </w:p>
+    <w:p>
+      <w:pPr>
+        <w:pStyle w:val="NormalWeb"/>
+        <w:spacing w:beforeAutospacing="0" w:afterAutospacing="0" w:line="240" w:lineRule="auto"/>
+        <w:jc w:val="both"/>
+      </w:pPr>
+      <w:proofErr w:type="spellStart"/>
+      <w:r>
+        <w:t>Failu</w:t>
+      </w:r>
+      <w:proofErr w:type="spellEnd"/>
+      <w:r>
+        <w:t xml:space="preserve"> </w:t>
+      </w:r>
+      <w:proofErr w:type="spellStart"/>
+      <w:r>
+        <w:t>pavadinimai</w:t>
+      </w:r>
+      <w:proofErr w:type="spellEnd"/>
+      <w:r>
+        <w:t>:</w:t>
+      </w:r>
+    </w:p>
+    <w:p>
+      <w:pPr>
+        <w:pStyle w:val="NormalWeb"/>
         <w:spacing w:beforeAutospacing="0" w:afterAutospacing="0" w:line="240" w:lineRule="auto"/>
         <w:jc w:val="both"/>
       </w:pPr>
@@ -1799,44 +4207,83 @@
     </w:p>
     <w:p>
       <w:pPr>
-        <w:pStyle w:val="prastasistinklapis"/>
-        <w:spacing w:beforeAutospacing="0" w:afterAutospacing="0" w:line="240" w:lineRule="auto"/>
-        <w:jc w:val="both"/>
-      </w:pPr>
-      <w:r>
-        <w:t xml:space="preserve"> ****.css</w:t>
-      </w:r>
-    </w:p>
-    <w:p>
-      <w:pPr>
-        <w:pStyle w:val="prastasistinklapis"/>
-        <w:spacing w:beforeAutospacing="0" w:afterAutospacing="0" w:line="240" w:lineRule="auto"/>
-        <w:jc w:val="both"/>
-      </w:pPr>
-      <w:r>
-        <w:t xml:space="preserve"> ****.js</w:t>
-      </w:r>
-    </w:p>
-    <w:p>
-      <w:pPr>
-        <w:pStyle w:val="prastasistinklapis"/>
-        <w:spacing w:beforeAutospacing="0" w:afterAutospacing="0" w:line="240" w:lineRule="auto"/>
-        <w:jc w:val="both"/>
-      </w:pPr>
-    </w:p>
-    <w:p>
-      <w:pPr>
-        <w:pStyle w:val="prastasistinklapis"/>
-        <w:spacing w:beforeAutospacing="0" w:afterAutospacing="0" w:line="240" w:lineRule="auto"/>
-        <w:jc w:val="both"/>
-      </w:pPr>
-      <w:r>
-        <w:t>Jei kazkas is dvieju zodziu:</w:t>
-      </w:r>
-    </w:p>
-    <w:p>
-      <w:pPr>
-        <w:pStyle w:val="prastasistinklapis"/>
+        <w:pStyle w:val="NormalWeb"/>
+        <w:spacing w:beforeAutospacing="0" w:afterAutospacing="0" w:line="240" w:lineRule="auto"/>
+        <w:jc w:val="both"/>
+      </w:pPr>
+      <w:r>
+        <w:t xml:space="preserve"> ****.</w:t>
+      </w:r>
+      <w:proofErr w:type="spellStart"/>
+      <w:r>
+        <w:t>css</w:t>
+      </w:r>
+      <w:proofErr w:type="spellEnd"/>
+    </w:p>
+    <w:p>
+      <w:pPr>
+        <w:pStyle w:val="NormalWeb"/>
+        <w:spacing w:beforeAutospacing="0" w:afterAutospacing="0" w:line="240" w:lineRule="auto"/>
+        <w:jc w:val="both"/>
+      </w:pPr>
+      <w:r>
+        <w:t xml:space="preserve"> ****.</w:t>
+      </w:r>
+      <w:proofErr w:type="spellStart"/>
+      <w:r>
+        <w:t>js</w:t>
+      </w:r>
+      <w:proofErr w:type="spellEnd"/>
+    </w:p>
+    <w:p>
+      <w:pPr>
+        <w:pStyle w:val="NormalWeb"/>
+        <w:spacing w:beforeAutospacing="0" w:afterAutospacing="0" w:line="240" w:lineRule="auto"/>
+        <w:jc w:val="both"/>
+      </w:pPr>
+    </w:p>
+    <w:p>
+      <w:pPr>
+        <w:pStyle w:val="NormalWeb"/>
+        <w:spacing w:beforeAutospacing="0" w:afterAutospacing="0" w:line="240" w:lineRule="auto"/>
+        <w:jc w:val="both"/>
+      </w:pPr>
+      <w:proofErr w:type="spellStart"/>
+      <w:r>
+        <w:t>Jei</w:t>
+      </w:r>
+      <w:proofErr w:type="spellEnd"/>
+      <w:r>
+        <w:t xml:space="preserve"> </w:t>
+      </w:r>
+      <w:proofErr w:type="spellStart"/>
+      <w:r>
+        <w:t>kazkas</w:t>
+      </w:r>
+      <w:proofErr w:type="spellEnd"/>
+      <w:r>
+        <w:t xml:space="preserve"> is </w:t>
+      </w:r>
+      <w:proofErr w:type="spellStart"/>
+      <w:r>
+        <w:t>dvieju</w:t>
+      </w:r>
+      <w:proofErr w:type="spellEnd"/>
+      <w:r>
+        <w:t xml:space="preserve"> </w:t>
+      </w:r>
+      <w:proofErr w:type="spellStart"/>
+      <w:r>
+        <w:t>zodziu</w:t>
+      </w:r>
+      <w:proofErr w:type="spellEnd"/>
+      <w:r>
+        <w:t>:</w:t>
+      </w:r>
+    </w:p>
+    <w:p>
+      <w:pPr>
+        <w:pStyle w:val="NormalWeb"/>
         <w:spacing w:beforeAutospacing="0" w:afterAutospacing="0" w:line="240" w:lineRule="auto"/>
         <w:jc w:val="both"/>
       </w:pPr>
@@ -1846,46 +4293,419 @@
     </w:p>
     <w:p>
       <w:pPr>
-        <w:pStyle w:val="prastasistinklapis"/>
-        <w:spacing w:beforeAutospacing="0" w:afterAutospacing="0" w:line="240" w:lineRule="auto"/>
-        <w:jc w:val="both"/>
-      </w:pPr>
-    </w:p>
-    <w:p>
-      <w:pPr>
-        <w:pStyle w:val="prastasistinklapis"/>
-        <w:spacing w:beforeAutospacing="0" w:afterAutospacing="0" w:line="240" w:lineRule="auto"/>
-        <w:jc w:val="both"/>
-      </w:pPr>
-      <w:r>
-        <w:t>Specifiniam css faile:</w:t>
-      </w:r>
-    </w:p>
-    <w:p>
-      <w:pPr>
-        <w:pStyle w:val="prastasistinklapis"/>
-        <w:spacing w:beforeAutospacing="0" w:afterAutospacing="0" w:line="240" w:lineRule="auto"/>
-        <w:jc w:val="both"/>
-      </w:pPr>
-      <w:r>
-        <w:t>**_**_(tavo_klases_pavadinimas) {}</w:t>
-      </w:r>
-    </w:p>
-    <w:p>
-      <w:pPr>
-        <w:pStyle w:val="prastasistinklapis"/>
-        <w:spacing w:beforeAutospacing="0" w:afterAutospacing="0" w:line="240" w:lineRule="auto"/>
-        <w:jc w:val="both"/>
-      </w:pPr>
-      <w:r>
-        <w:t>.book_store</w:t>
-      </w:r>
-      <w:r>
-        <w:t xml:space="preserve">_grid </w:t>
+        <w:pStyle w:val="NormalWeb"/>
+        <w:spacing w:beforeAutospacing="0" w:afterAutospacing="0" w:line="240" w:lineRule="auto"/>
+        <w:jc w:val="both"/>
+      </w:pPr>
+    </w:p>
+    <w:p>
+      <w:pPr>
+        <w:pStyle w:val="NormalWeb"/>
+        <w:spacing w:beforeAutospacing="0" w:afterAutospacing="0" w:line="240" w:lineRule="auto"/>
+        <w:jc w:val="both"/>
+      </w:pPr>
+      <w:proofErr w:type="spellStart"/>
+      <w:r>
+        <w:t>Specifiniam</w:t>
+      </w:r>
+      <w:proofErr w:type="spellEnd"/>
+      <w:r>
+        <w:t xml:space="preserve"> </w:t>
+      </w:r>
+      <w:proofErr w:type="spellStart"/>
+      <w:r>
+        <w:t>css</w:t>
+      </w:r>
+      <w:proofErr w:type="spellEnd"/>
+      <w:r>
+        <w:t xml:space="preserve"> </w:t>
+      </w:r>
+      <w:proofErr w:type="spellStart"/>
+      <w:r>
+        <w:t>faile</w:t>
+      </w:r>
+      <w:proofErr w:type="spellEnd"/>
+      <w:r>
+        <w:t>:</w:t>
+      </w:r>
+    </w:p>
+    <w:p>
+      <w:pPr>
+        <w:pStyle w:val="NormalWeb"/>
+        <w:spacing w:beforeAutospacing="0" w:afterAutospacing="0" w:line="240" w:lineRule="auto"/>
+        <w:jc w:val="both"/>
+      </w:pPr>
+      <w:r>
+        <w:t>**_**</w:t>
+      </w:r>
+      <w:proofErr w:type="gramStart"/>
+      <w:r>
+        <w:t>_(</w:t>
+      </w:r>
+      <w:proofErr w:type="spellStart"/>
+      <w:proofErr w:type="gramEnd"/>
+      <w:r>
+        <w:t>tavo_klases_pavadinimas</w:t>
+      </w:r>
+      <w:proofErr w:type="spellEnd"/>
+      <w:r>
+        <w:t>) {}</w:t>
+      </w:r>
+    </w:p>
+    <w:p>
+      <w:pPr>
+        <w:pStyle w:val="NormalWeb"/>
+        <w:spacing w:beforeAutospacing="0" w:afterAutospacing="0" w:line="240" w:lineRule="auto"/>
+        <w:jc w:val="both"/>
+      </w:pPr>
+      <w:r>
+        <w:t>.</w:t>
+      </w:r>
+      <w:proofErr w:type="spellStart"/>
+      <w:r>
+        <w:t>book_store</w:t>
+      </w:r>
+      <w:r>
+        <w:t>_grid</w:t>
+      </w:r>
+      <w:proofErr w:type="spellEnd"/>
+      <w:r>
+        <w:t xml:space="preserve"> </w:t>
       </w:r>
       <w:r>
         <w:t>{}</w:t>
       </w:r>
+    </w:p>
+    <w:p>
+      <w:pPr>
+        <w:pStyle w:val="NormalWeb"/>
+        <w:spacing w:beforeAutospacing="0" w:afterAutospacing="0" w:line="240" w:lineRule="auto"/>
+        <w:jc w:val="both"/>
+      </w:pPr>
+    </w:p>
+    <w:p>
+      <w:pPr>
+        <w:pStyle w:val="NormalWeb"/>
+        <w:spacing w:beforeAutospacing="0" w:afterAutospacing="0" w:line="240" w:lineRule="auto"/>
+        <w:jc w:val="both"/>
+      </w:pPr>
+    </w:p>
+    <w:p>
+      <w:pPr>
+        <w:pStyle w:val="NormalWeb"/>
+        <w:spacing w:beforeAutospacing="0" w:afterAutospacing="0" w:line="240" w:lineRule="auto"/>
+        <w:jc w:val="both"/>
+      </w:pPr>
+    </w:p>
+    <w:p>
+      <w:pPr>
+        <w:pStyle w:val="NormalWeb"/>
+        <w:spacing w:beforeAutospacing="0" w:afterAutospacing="0" w:line="240" w:lineRule="auto"/>
+        <w:jc w:val="both"/>
+      </w:pPr>
+      <w:r>
+        <w:t>KLAUSIMAI APTARIMUI/TO DO:</w:t>
+      </w:r>
+    </w:p>
+    <w:p>
+      <w:pPr>
+        <w:pStyle w:val="NormalWeb"/>
+        <w:spacing w:beforeAutospacing="0" w:afterAutospacing="0" w:line="240" w:lineRule="auto"/>
+        <w:jc w:val="both"/>
+      </w:pPr>
+    </w:p>
+    <w:p>
+      <w:pPr>
+        <w:pStyle w:val="NormalWeb"/>
+        <w:spacing w:beforeAutospacing="0" w:afterAutospacing="0" w:line="240" w:lineRule="auto"/>
+        <w:jc w:val="both"/>
+      </w:pPr>
+      <w:r>
+        <w:t>- sutvarkyti css klases visur su underscores</w:t>
+      </w:r>
+    </w:p>
+    <w:p>
+      <w:pPr>
+        <w:pStyle w:val="NormalWeb"/>
+        <w:spacing w:beforeAutospacing="0" w:afterAutospacing="0" w:line="240" w:lineRule="auto"/>
+        <w:jc w:val="both"/>
+      </w:pPr>
+      <w:r>
+        <w:t xml:space="preserve">- </w:t>
+      </w:r>
+      <w:proofErr w:type="gramStart"/>
+      <w:r>
+        <w:t>teksto</w:t>
+      </w:r>
+      <w:proofErr w:type="gramEnd"/>
+      <w:r>
+        <w:t xml:space="preserve"> formata iškišti </w:t>
+      </w:r>
+      <w:proofErr w:type="spellStart"/>
+      <w:r>
+        <w:t>visur</w:t>
+      </w:r>
+      <w:proofErr w:type="spellEnd"/>
+      <w:r>
+        <w:t xml:space="preserve"> į </w:t>
+      </w:r>
+      <w:proofErr w:type="spellStart"/>
+      <w:r>
+        <w:t>viršutinį</w:t>
+      </w:r>
+      <w:proofErr w:type="spellEnd"/>
+      <w:r>
+        <w:t xml:space="preserve"> CSS</w:t>
+      </w:r>
+      <w:r>
+        <w:t>/</w:t>
+      </w:r>
+      <w:proofErr w:type="spellStart"/>
+      <w:r>
+        <w:t>Sutvarkyti</w:t>
+      </w:r>
+      <w:proofErr w:type="spellEnd"/>
+      <w:r>
+        <w:t xml:space="preserve"> </w:t>
+      </w:r>
+      <w:proofErr w:type="spellStart"/>
+      <w:r>
+        <w:t>fontus</w:t>
+      </w:r>
+      <w:proofErr w:type="spellEnd"/>
+      <w:r>
+        <w:t xml:space="preserve"> </w:t>
+      </w:r>
+      <w:proofErr w:type="spellStart"/>
+      <w:r>
+        <w:t>visuose</w:t>
+      </w:r>
+      <w:proofErr w:type="spellEnd"/>
+      <w:r>
+        <w:t xml:space="preserve"> </w:t>
+      </w:r>
+      <w:proofErr w:type="spellStart"/>
+      <w:r>
+        <w:t>psl</w:t>
+      </w:r>
+      <w:proofErr w:type="spellEnd"/>
+      <w:r>
+        <w:t>.</w:t>
+      </w:r>
+    </w:p>
+    <w:p>
+      <w:pPr>
+        <w:pStyle w:val="NormalWeb"/>
+        <w:spacing w:beforeAutospacing="0" w:afterAutospacing="0" w:line="240" w:lineRule="auto"/>
+        <w:jc w:val="both"/>
+      </w:pPr>
+      <w:r>
+        <w:t xml:space="preserve">- </w:t>
+      </w:r>
+      <w:proofErr w:type="spellStart"/>
+      <w:r>
+        <w:t>Sutvarkyti</w:t>
+      </w:r>
+      <w:proofErr w:type="spellEnd"/>
+      <w:r>
+        <w:t xml:space="preserve"> </w:t>
+      </w:r>
+      <w:proofErr w:type="spellStart"/>
+      <w:r>
+        <w:t>headerius</w:t>
+      </w:r>
+      <w:proofErr w:type="spellEnd"/>
+      <w:r>
+        <w:t xml:space="preserve"> </w:t>
+      </w:r>
+      <w:proofErr w:type="spellStart"/>
+      <w:r>
+        <w:t>ir</w:t>
+      </w:r>
+      <w:proofErr w:type="spellEnd"/>
+      <w:r>
+        <w:t xml:space="preserve"> </w:t>
+      </w:r>
+      <w:proofErr w:type="spellStart"/>
+      <w:r>
+        <w:t>footerius</w:t>
+      </w:r>
+      <w:proofErr w:type="spellEnd"/>
+      <w:r>
+        <w:t xml:space="preserve"> visose dalyse</w:t>
+      </w:r>
+    </w:p>
+    <w:p>
+      <w:pPr>
+        <w:pStyle w:val="NormalWeb"/>
+        <w:spacing w:beforeAutospacing="0" w:afterAutospacing="0" w:line="240" w:lineRule="auto"/>
+        <w:jc w:val="both"/>
+        <w:rPr>
+          <w:lang w:val="lt-LT"/>
+        </w:rPr>
+      </w:pPr>
+      <w:r>
+        <w:t xml:space="preserve">- </w:t>
+      </w:r>
+      <w:proofErr w:type="spellStart"/>
+      <w:r>
+        <w:t>Sutvarkyti</w:t>
+      </w:r>
+      <w:proofErr w:type="spellEnd"/>
+      <w:r>
+        <w:t xml:space="preserve"> </w:t>
+      </w:r>
+      <w:proofErr w:type="spellStart"/>
+      <w:r>
+        <w:t>pilka</w:t>
+      </w:r>
+      <w:proofErr w:type="spellEnd"/>
+      <w:r>
+        <w:t xml:space="preserve"> </w:t>
+      </w:r>
+      <w:proofErr w:type="spellStart"/>
+      <w:r>
+        <w:t>headeri</w:t>
+      </w:r>
+      <w:proofErr w:type="spellEnd"/>
+      <w:r>
+        <w:t xml:space="preserve"> </w:t>
+      </w:r>
+      <w:proofErr w:type="spellStart"/>
+      <w:r>
+        <w:t>visose</w:t>
+      </w:r>
+      <w:proofErr w:type="spellEnd"/>
+      <w:r>
+        <w:t xml:space="preserve"> </w:t>
+      </w:r>
+      <w:proofErr w:type="spellStart"/>
+      <w:r>
+        <w:t>dalyse</w:t>
+      </w:r>
+      <w:proofErr w:type="spellEnd"/>
+      <w:r>
+        <w:t xml:space="preserve"> </w:t>
+      </w:r>
+      <w:proofErr w:type="spellStart"/>
+      <w:r>
+        <w:t>taip</w:t>
+      </w:r>
+      <w:proofErr w:type="spellEnd"/>
+      <w:r>
+        <w:t xml:space="preserve">, </w:t>
+      </w:r>
+      <w:proofErr w:type="spellStart"/>
+      <w:r>
+        <w:t>kad</w:t>
+      </w:r>
+      <w:proofErr w:type="spellEnd"/>
+      <w:r>
+        <w:t xml:space="preserve"> </w:t>
+      </w:r>
+      <w:proofErr w:type="spellStart"/>
+      <w:r>
+        <w:t>butu</w:t>
+      </w:r>
+      <w:proofErr w:type="spellEnd"/>
+      <w:r>
+        <w:t xml:space="preserve"> </w:t>
+      </w:r>
+      <w:proofErr w:type="spellStart"/>
+      <w:r>
+        <w:t>identi</w:t>
+      </w:r>
+      <w:proofErr w:type="spellEnd"/>
+      <w:r>
+        <w:rPr>
+          <w:lang w:val="lt-LT"/>
+        </w:rPr>
+        <w:t>škas indexui</w:t>
+      </w:r>
+    </w:p>
+    <w:p>
+      <w:pPr>
+        <w:pStyle w:val="NormalWeb"/>
+        <w:spacing w:beforeAutospacing="0" w:afterAutospacing="0" w:line="240" w:lineRule="auto"/>
+        <w:jc w:val="both"/>
+      </w:pPr>
+      <w:r>
+        <w:lastRenderedPageBreak/>
+        <w:t xml:space="preserve">- </w:t>
+      </w:r>
+      <w:proofErr w:type="spellStart"/>
+      <w:r>
+        <w:t>Kaip</w:t>
+      </w:r>
+      <w:proofErr w:type="spellEnd"/>
+      <w:r>
+        <w:t xml:space="preserve"> </w:t>
+      </w:r>
+      <w:proofErr w:type="spellStart"/>
+      <w:r>
+        <w:t>reikia</w:t>
+      </w:r>
+      <w:proofErr w:type="spellEnd"/>
+      <w:r>
+        <w:t xml:space="preserve"> </w:t>
+      </w:r>
+      <w:proofErr w:type="spellStart"/>
+      <w:r>
+        <w:t>rašyti</w:t>
+      </w:r>
+      <w:proofErr w:type="spellEnd"/>
+      <w:r>
+        <w:t xml:space="preserve"> ID, kad butu aisku, ka pasiimti i reacta. Ar jie reactui isvis nera butini?</w:t>
+      </w:r>
+    </w:p>
+    <w:p>
+      <w:pPr>
+        <w:pStyle w:val="NormalWeb"/>
+        <w:spacing w:beforeAutospacing="0" w:afterAutospacing="0" w:line="240" w:lineRule="auto"/>
+        <w:jc w:val="both"/>
+      </w:pPr>
+      <w:r>
+        <w:t xml:space="preserve">- </w:t>
+      </w:r>
+      <w:proofErr w:type="spellStart"/>
+      <w:r>
+        <w:t>Apskritai</w:t>
+      </w:r>
+      <w:proofErr w:type="spellEnd"/>
+      <w:r>
+        <w:t xml:space="preserve">, </w:t>
+      </w:r>
+      <w:proofErr w:type="spellStart"/>
+      <w:r>
+        <w:t>kas</w:t>
+      </w:r>
+      <w:proofErr w:type="spellEnd"/>
+      <w:r>
+        <w:t xml:space="preserve"> </w:t>
+      </w:r>
+      <w:proofErr w:type="spellStart"/>
+      <w:r>
+        <w:t>sutvarkoma</w:t>
+      </w:r>
+      <w:proofErr w:type="spellEnd"/>
+      <w:r>
+        <w:t xml:space="preserve"> per </w:t>
+      </w:r>
+      <w:proofErr w:type="spellStart"/>
+      <w:r>
+        <w:t>reacta</w:t>
+      </w:r>
+      <w:proofErr w:type="spellEnd"/>
+      <w:r>
+        <w:t>?</w:t>
+      </w:r>
+    </w:p>
+    <w:p>
+      <w:pPr>
+        <w:pStyle w:val="NormalWeb"/>
+        <w:spacing w:beforeAutospacing="0" w:afterAutospacing="0" w:line="240" w:lineRule="auto"/>
+        <w:jc w:val="both"/>
+      </w:pPr>
     </w:p>
     <w:sectPr>
       <w:pgSz w:w="11906" w:h="16838"/>
@@ -1898,7 +4718,7 @@
 </file>
 
 <file path=word/numbering.xml><?xml version="1.0" encoding="utf-8"?>
-<w:numbering xmlns:wpc="http://schemas.microsoft.com/office/word/2010/wordprocessingCanvas" xmlns:mc="http://schemas.openxmlformats.org/markup-compatibility/2006" xmlns:o="urn:schemas-microsoft-com:office:office" xmlns:r="http://schemas.openxmlformats.org/officeDocument/2006/relationships" xmlns:m="http://schemas.openxmlformats.org/officeDocument/2006/math" xmlns:v="urn:schemas-microsoft-com:vml" xmlns:wp14="http://schemas.microsoft.com/office/word/2010/wordprocessingDrawing" xmlns:wp="http://schemas.openxmlformats.org/drawingml/2006/wordprocessingDrawing" xmlns:w10="urn:schemas-microsoft-com:office:word" xmlns:w="http://schemas.openxmlformats.org/wordprocessingml/2006/main" xmlns:w14="http://schemas.microsoft.com/office/word/2010/wordml" xmlns:wpg="http://schemas.microsoft.com/office/word/2010/wordprocessingGroup" xmlns:wpi="http://schemas.microsoft.com/office/word/2010/wordprocessingInk" xmlns:wne="http://schemas.microsoft.com/office/word/2006/wordml" xmlns:wps="http://schemas.microsoft.com/office/word/2010/wordprocessingShape" mc:Ignorable="w14 wp14">
+<w:numbering xmlns:ve="http://schemas.openxmlformats.org/markup-compatibility/2006" xmlns:o="urn:schemas-microsoft-com:office:office" xmlns:r="http://schemas.openxmlformats.org/officeDocument/2006/relationships" xmlns:m="http://schemas.openxmlformats.org/officeDocument/2006/math" xmlns:v="urn:schemas-microsoft-com:vml" xmlns:wp="http://schemas.openxmlformats.org/drawingml/2006/wordprocessingDrawing" xmlns:w10="urn:schemas-microsoft-com:office:word" xmlns:w="http://schemas.openxmlformats.org/wordprocessingml/2006/main" xmlns:wne="http://schemas.microsoft.com/office/word/2006/wordml">
   <w:abstractNum w:abstractNumId="0">
     <w:nsid w:val="0B0C07A2"/>
     <w:multiLevelType w:val="hybridMultilevel"/>
@@ -2587,7 +5407,7 @@
 </file>
 
 <file path=word/styles.xml><?xml version="1.0" encoding="utf-8"?>
-<w:styles xmlns:mc="http://schemas.openxmlformats.org/markup-compatibility/2006" xmlns:r="http://schemas.openxmlformats.org/officeDocument/2006/relationships" xmlns:w="http://schemas.openxmlformats.org/wordprocessingml/2006/main" xmlns:w14="http://schemas.microsoft.com/office/word/2010/wordml" mc:Ignorable="w14">
+<w:styles xmlns:r="http://schemas.openxmlformats.org/officeDocument/2006/relationships" xmlns:w="http://schemas.openxmlformats.org/wordprocessingml/2006/main">
   <w:docDefaults>
     <w:rPrDefault>
       <w:rPr>
@@ -2737,9 +5557,10 @@
     <w:lsdException w:name="Bibliography" w:semiHidden="1" w:uiPriority="37" w:unhideWhenUsed="1"/>
     <w:lsdException w:name="TOC Heading" w:semiHidden="1" w:uiPriority="39" w:unhideWhenUsed="1" w:qFormat="1"/>
   </w:latentStyles>
-  <w:style w:type="paragraph" w:default="1" w:styleId="prastasis">
+  <w:style w:type="paragraph" w:default="1" w:styleId="Normal">
     <w:name w:val="Normal"/>
     <w:qFormat/>
+    <w:rsid w:val="00F00A2F"/>
     <w:pPr>
       <w:widowControl w:val="0"/>
       <w:jc w:val="both"/>
@@ -2752,10 +5573,11 @@
       <w:lang w:eastAsia="zh-CN"/>
     </w:rPr>
   </w:style>
-  <w:style w:type="paragraph" w:styleId="Antrat1">
+  <w:style w:type="paragraph" w:styleId="Heading1">
     <w:name w:val="heading 1"/>
-    <w:next w:val="prastasis"/>
+    <w:next w:val="Normal"/>
     <w:qFormat/>
+    <w:rsid w:val="00F00A2F"/>
     <w:pPr>
       <w:spacing w:beforeAutospacing="1" w:after="0" w:afterAutospacing="1"/>
       <w:outlineLvl w:val="0"/>
@@ -2770,11 +5592,12 @@
       <w:lang w:eastAsia="zh-CN"/>
     </w:rPr>
   </w:style>
-  <w:style w:type="paragraph" w:styleId="Antrat2">
+  <w:style w:type="paragraph" w:styleId="Heading2">
     <w:name w:val="heading 2"/>
-    <w:next w:val="prastasis"/>
+    <w:next w:val="Normal"/>
     <w:unhideWhenUsed/>
     <w:qFormat/>
+    <w:rsid w:val="00F00A2F"/>
     <w:pPr>
       <w:spacing w:beforeAutospacing="1" w:after="0" w:afterAutospacing="1"/>
       <w:outlineLvl w:val="1"/>
@@ -2788,17 +5611,18 @@
       <w:lang w:eastAsia="zh-CN"/>
     </w:rPr>
   </w:style>
-  <w:style w:type="character" w:default="1" w:styleId="Numatytasispastraiposriftas">
+  <w:style w:type="character" w:default="1" w:styleId="DefaultParagraphFont">
     <w:name w:val="Default Paragraph Font"/>
     <w:uiPriority w:val="1"/>
     <w:semiHidden/>
     <w:unhideWhenUsed/>
   </w:style>
-  <w:style w:type="table" w:default="1" w:styleId="prastojilentel">
+  <w:style w:type="table" w:default="1" w:styleId="TableNormal">
     <w:name w:val="Normal Table"/>
     <w:uiPriority w:val="99"/>
     <w:semiHidden/>
     <w:unhideWhenUsed/>
+    <w:qFormat/>
     <w:tblPr>
       <w:tblInd w:w="0" w:type="dxa"/>
       <w:tblCellMar>
@@ -2809,14 +5633,15 @@
       </w:tblCellMar>
     </w:tblPr>
   </w:style>
-  <w:style w:type="numbering" w:default="1" w:styleId="Sraonra">
+  <w:style w:type="numbering" w:default="1" w:styleId="NoList">
     <w:name w:val="No List"/>
     <w:uiPriority w:val="99"/>
     <w:semiHidden/>
     <w:unhideWhenUsed/>
   </w:style>
-  <w:style w:type="paragraph" w:styleId="prastasistinklapis">
+  <w:style w:type="paragraph" w:styleId="NormalWeb">
     <w:name w:val="Normal (Web)"/>
+    <w:rsid w:val="00F00A2F"/>
     <w:pPr>
       <w:spacing w:beforeAutospacing="1" w:after="0" w:afterAutospacing="1"/>
     </w:pPr>
@@ -2826,26 +5651,28 @@
       <w:lang w:eastAsia="zh-CN"/>
     </w:rPr>
   </w:style>
-  <w:style w:type="character" w:styleId="Perirtashipersaitas">
+  <w:style w:type="character" w:styleId="FollowedHyperlink">
     <w:name w:val="FollowedHyperlink"/>
-    <w:basedOn w:val="Numatytasispastraiposriftas"/>
+    <w:basedOn w:val="DefaultParagraphFont"/>
+    <w:rsid w:val="00F00A2F"/>
     <w:rPr>
       <w:color w:val="800080"/>
       <w:u w:val="single"/>
     </w:rPr>
   </w:style>
-  <w:style w:type="character" w:styleId="Hipersaitas">
+  <w:style w:type="character" w:styleId="Hyperlink">
     <w:name w:val="Hyperlink"/>
-    <w:basedOn w:val="Numatytasispastraiposriftas"/>
+    <w:basedOn w:val="DefaultParagraphFont"/>
+    <w:rsid w:val="00F00A2F"/>
     <w:rPr>
       <w:color w:val="0000FF"/>
       <w:u w:val="single"/>
     </w:rPr>
   </w:style>
-  <w:style w:type="paragraph" w:styleId="Debesliotekstas">
+  <w:style w:type="paragraph" w:styleId="BalloonText">
     <w:name w:val="Balloon Text"/>
-    <w:basedOn w:val="prastasis"/>
-    <w:link w:val="DebesliotekstasDiagrama"/>
+    <w:basedOn w:val="Normal"/>
+    <w:link w:val="BalloonTextChar"/>
     <w:rsid w:val="00FE2B9B"/>
     <w:pPr>
       <w:spacing w:after="0" w:line="240" w:lineRule="auto"/>
@@ -2856,10 +5683,10 @@
       <w:szCs w:val="16"/>
     </w:rPr>
   </w:style>
-  <w:style w:type="character" w:customStyle="1" w:styleId="DebesliotekstasDiagrama">
-    <w:name w:val="Debesėlio tekstas Diagrama"/>
-    <w:basedOn w:val="Numatytasispastraiposriftas"/>
-    <w:link w:val="Debesliotekstas"/>
+  <w:style w:type="character" w:customStyle="1" w:styleId="BalloonTextChar">
+    <w:name w:val="Balloon Text Char"/>
+    <w:basedOn w:val="DefaultParagraphFont"/>
+    <w:link w:val="BalloonText"/>
     <w:rsid w:val="00FE2B9B"/>
     <w:rPr>
       <w:rFonts w:ascii="Tahoma" w:eastAsiaTheme="minorEastAsia" w:hAnsi="Tahoma" w:cs="Tahoma"/>
@@ -2869,9 +5696,9 @@
       <w:lang w:eastAsia="zh-CN"/>
     </w:rPr>
   </w:style>
-  <w:style w:type="table" w:styleId="Lentelstinklelis">
+  <w:style w:type="table" w:styleId="TableGrid">
     <w:name w:val="Table Grid"/>
-    <w:basedOn w:val="prastojilentel"/>
+    <w:basedOn w:val="TableNormal"/>
     <w:rsid w:val="004407B5"/>
     <w:pPr>
       <w:spacing w:after="0" w:line="240" w:lineRule="auto"/>
@@ -2894,9 +5721,9 @@
       </w:tblCellMar>
     </w:tblPr>
   </w:style>
-  <w:style w:type="paragraph" w:styleId="Sraopastraipa">
+  <w:style w:type="paragraph" w:styleId="ListParagraph">
     <w:name w:val="List Paragraph"/>
-    <w:basedOn w:val="prastasis"/>
+    <w:basedOn w:val="Normal"/>
     <w:uiPriority w:val="99"/>
     <w:unhideWhenUsed/>
     <w:rsid w:val="00F03642"/>

</xml_diff>